<commit_message>
Finished report and minor UI changes
</commit_message>
<xml_diff>
--- a/Projects/Project 4/Iteration 3/Project 4.docx
+++ b/Projects/Project 4/Iteration 3/Project 4.docx
@@ -6,16 +6,12 @@
       <w:pPr>
         <w:spacing w:after="240" w:line="480" w:lineRule="auto"/>
         <w:rPr>
-          <w:rFonts w:ascii="Times New Roman" w:eastAsia="Times New Roman" w:hAnsi="Times New Roman" w:cs="Times New Roman"/>
-          <w:sz w:val="24"/>
-          <w:szCs w:val="24"/>
-        </w:rPr>
-      </w:pPr>
-      <w:r>
-        <w:rPr>
-          <w:rFonts w:ascii="Times New Roman" w:eastAsia="Times New Roman" w:hAnsi="Times New Roman" w:cs="Times New Roman"/>
-          <w:sz w:val="24"/>
-          <w:szCs w:val="24"/>
+          <w:rFonts w:ascii="Arial" w:eastAsia="Times New Roman" w:hAnsi="Arial" w:cs="Arial"/>
+        </w:rPr>
+      </w:pPr>
+      <w:r>
+        <w:rPr>
+          <w:rFonts w:ascii="Arial" w:eastAsia="Times New Roman" w:hAnsi="Arial" w:cs="Arial"/>
         </w:rPr>
         <w:br/>
       </w:r>
@@ -24,9 +20,7 @@
       <w:pPr>
         <w:spacing w:after="240" w:line="480" w:lineRule="auto"/>
         <w:rPr>
-          <w:rFonts w:ascii="Times New Roman" w:eastAsia="Times New Roman" w:hAnsi="Times New Roman" w:cs="Times New Roman"/>
-          <w:sz w:val="24"/>
-          <w:szCs w:val="24"/>
+          <w:rFonts w:ascii="Arial" w:eastAsia="Times New Roman" w:hAnsi="Arial" w:cs="Arial"/>
         </w:rPr>
       </w:pPr>
     </w:p>
@@ -34,32 +28,32 @@
       <w:pPr>
         <w:spacing w:after="240" w:line="480" w:lineRule="auto"/>
         <w:rPr>
-          <w:rFonts w:ascii="Times New Roman" w:eastAsia="Times New Roman" w:hAnsi="Times New Roman" w:cs="Times New Roman"/>
-          <w:sz w:val="24"/>
-          <w:szCs w:val="24"/>
-        </w:rPr>
-      </w:pPr>
-      <w:r>
-        <w:rPr>
-          <w:rFonts w:ascii="Times New Roman" w:eastAsia="Times New Roman" w:hAnsi="Times New Roman" w:cs="Times New Roman"/>
-          <w:sz w:val="24"/>
-          <w:szCs w:val="24"/>
+          <w:rFonts w:ascii="Arial" w:eastAsia="Times New Roman" w:hAnsi="Arial" w:cs="Arial"/>
+        </w:rPr>
+      </w:pPr>
+      <w:r>
+        <w:rPr>
+          <w:rFonts w:ascii="Arial" w:eastAsia="Times New Roman" w:hAnsi="Arial" w:cs="Arial"/>
         </w:rPr>
         <w:br/>
       </w:r>
       <w:r>
         <w:rPr>
-          <w:rFonts w:ascii="Times New Roman" w:eastAsia="Times New Roman" w:hAnsi="Times New Roman" w:cs="Times New Roman"/>
-          <w:sz w:val="24"/>
-          <w:szCs w:val="24"/>
+          <w:rFonts w:ascii="Arial" w:eastAsia="Times New Roman" w:hAnsi="Arial" w:cs="Arial"/>
         </w:rPr>
         <w:br/>
       </w:r>
-      <w:r>
-        <w:rPr>
-          <w:rFonts w:ascii="Times New Roman" w:eastAsia="Times New Roman" w:hAnsi="Times New Roman" w:cs="Times New Roman"/>
-          <w:sz w:val="24"/>
-          <w:szCs w:val="24"/>
+    </w:p>
+    <w:p>
+      <w:pPr>
+        <w:spacing w:after="240" w:line="480" w:lineRule="auto"/>
+        <w:rPr>
+          <w:rFonts w:ascii="Arial" w:eastAsia="Times New Roman" w:hAnsi="Arial" w:cs="Arial"/>
+        </w:rPr>
+      </w:pPr>
+      <w:r>
+        <w:rPr>
+          <w:rFonts w:ascii="Arial" w:eastAsia="Times New Roman" w:hAnsi="Arial" w:cs="Arial"/>
         </w:rPr>
         <w:br/>
       </w:r>
@@ -69,17 +63,13 @@
         <w:spacing w:after="0" w:line="480" w:lineRule="auto"/>
         <w:jc w:val="center"/>
         <w:rPr>
-          <w:rFonts w:ascii="Times New Roman" w:eastAsia="Times New Roman" w:hAnsi="Times New Roman" w:cs="Times New Roman"/>
-          <w:sz w:val="24"/>
-          <w:szCs w:val="24"/>
-        </w:rPr>
-      </w:pPr>
-      <w:r>
-        <w:rPr>
-          <w:rFonts w:ascii="Arial" w:eastAsia="Times New Roman" w:hAnsi="Arial" w:cs="Arial"/>
-          <w:color w:val="000000"/>
-          <w:sz w:val="28"/>
-          <w:szCs w:val="28"/>
+          <w:rFonts w:ascii="Arial" w:eastAsia="Times New Roman" w:hAnsi="Arial" w:cs="Arial"/>
+        </w:rPr>
+      </w:pPr>
+      <w:r>
+        <w:rPr>
+          <w:rFonts w:ascii="Arial" w:eastAsia="Times New Roman" w:hAnsi="Arial" w:cs="Arial"/>
+          <w:color w:val="000000"/>
         </w:rPr>
         <w:t>Project 4 - A help interface</w:t>
       </w:r>
@@ -88,80 +78,60 @@
       <w:pPr>
         <w:spacing w:after="240" w:line="480" w:lineRule="auto"/>
         <w:rPr>
-          <w:rFonts w:ascii="Times New Roman" w:eastAsia="Times New Roman" w:hAnsi="Times New Roman" w:cs="Times New Roman"/>
-          <w:sz w:val="24"/>
-          <w:szCs w:val="24"/>
-        </w:rPr>
-      </w:pPr>
-      <w:r>
-        <w:rPr>
-          <w:rFonts w:ascii="Times New Roman" w:eastAsia="Times New Roman" w:hAnsi="Times New Roman" w:cs="Times New Roman"/>
-          <w:sz w:val="24"/>
-          <w:szCs w:val="24"/>
+          <w:rFonts w:ascii="Arial" w:eastAsia="Times New Roman" w:hAnsi="Arial" w:cs="Arial"/>
+        </w:rPr>
+      </w:pPr>
+      <w:r>
+        <w:rPr>
+          <w:rFonts w:ascii="Arial" w:eastAsia="Times New Roman" w:hAnsi="Arial" w:cs="Arial"/>
         </w:rPr>
         <w:br/>
       </w:r>
       <w:r>
         <w:rPr>
-          <w:rFonts w:ascii="Times New Roman" w:eastAsia="Times New Roman" w:hAnsi="Times New Roman" w:cs="Times New Roman"/>
-          <w:sz w:val="24"/>
-          <w:szCs w:val="24"/>
+          <w:rFonts w:ascii="Arial" w:eastAsia="Times New Roman" w:hAnsi="Arial" w:cs="Arial"/>
         </w:rPr>
         <w:br/>
       </w:r>
       <w:r>
         <w:rPr>
-          <w:rFonts w:ascii="Times New Roman" w:eastAsia="Times New Roman" w:hAnsi="Times New Roman" w:cs="Times New Roman"/>
-          <w:sz w:val="24"/>
-          <w:szCs w:val="24"/>
+          <w:rFonts w:ascii="Arial" w:eastAsia="Times New Roman" w:hAnsi="Arial" w:cs="Arial"/>
         </w:rPr>
         <w:br/>
       </w:r>
       <w:r>
         <w:rPr>
-          <w:rFonts w:ascii="Times New Roman" w:eastAsia="Times New Roman" w:hAnsi="Times New Roman" w:cs="Times New Roman"/>
-          <w:sz w:val="24"/>
-          <w:szCs w:val="24"/>
+          <w:rFonts w:ascii="Arial" w:eastAsia="Times New Roman" w:hAnsi="Arial" w:cs="Arial"/>
         </w:rPr>
         <w:br/>
       </w:r>
       <w:r>
         <w:rPr>
-          <w:rFonts w:ascii="Times New Roman" w:eastAsia="Times New Roman" w:hAnsi="Times New Roman" w:cs="Times New Roman"/>
-          <w:sz w:val="24"/>
-          <w:szCs w:val="24"/>
+          <w:rFonts w:ascii="Arial" w:eastAsia="Times New Roman" w:hAnsi="Arial" w:cs="Arial"/>
         </w:rPr>
         <w:br/>
       </w:r>
       <w:r>
         <w:rPr>
-          <w:rFonts w:ascii="Times New Roman" w:eastAsia="Times New Roman" w:hAnsi="Times New Roman" w:cs="Times New Roman"/>
-          <w:sz w:val="24"/>
-          <w:szCs w:val="24"/>
+          <w:rFonts w:ascii="Arial" w:eastAsia="Times New Roman" w:hAnsi="Arial" w:cs="Arial"/>
         </w:rPr>
         <w:br/>
       </w:r>
       <w:r>
         <w:rPr>
-          <w:rFonts w:ascii="Times New Roman" w:eastAsia="Times New Roman" w:hAnsi="Times New Roman" w:cs="Times New Roman"/>
-          <w:sz w:val="24"/>
-          <w:szCs w:val="24"/>
+          <w:rFonts w:ascii="Arial" w:eastAsia="Times New Roman" w:hAnsi="Arial" w:cs="Arial"/>
         </w:rPr>
         <w:br/>
       </w:r>
       <w:r>
         <w:rPr>
-          <w:rFonts w:ascii="Times New Roman" w:eastAsia="Times New Roman" w:hAnsi="Times New Roman" w:cs="Times New Roman"/>
-          <w:sz w:val="24"/>
-          <w:szCs w:val="24"/>
+          <w:rFonts w:ascii="Arial" w:eastAsia="Times New Roman" w:hAnsi="Arial" w:cs="Arial"/>
         </w:rPr>
         <w:br/>
       </w:r>
       <w:r>
         <w:rPr>
-          <w:rFonts w:ascii="Times New Roman" w:eastAsia="Times New Roman" w:hAnsi="Times New Roman" w:cs="Times New Roman"/>
-          <w:sz w:val="24"/>
-          <w:szCs w:val="24"/>
+          <w:rFonts w:ascii="Arial" w:eastAsia="Times New Roman" w:hAnsi="Arial" w:cs="Arial"/>
         </w:rPr>
         <w:br/>
       </w:r>
@@ -171,9 +141,7 @@
         <w:spacing w:after="0" w:line="480" w:lineRule="auto"/>
         <w:jc w:val="center"/>
         <w:rPr>
-          <w:rFonts w:ascii="Times New Roman" w:eastAsia="Times New Roman" w:hAnsi="Times New Roman" w:cs="Times New Roman"/>
-          <w:sz w:val="24"/>
-          <w:szCs w:val="24"/>
+          <w:rFonts w:ascii="Arial" w:eastAsia="Times New Roman" w:hAnsi="Arial" w:cs="Arial"/>
         </w:rPr>
       </w:pPr>
       <w:r>
@@ -189,9 +157,7 @@
         <w:spacing w:after="0" w:line="480" w:lineRule="auto"/>
         <w:jc w:val="center"/>
         <w:rPr>
-          <w:rFonts w:ascii="Times New Roman" w:eastAsia="Times New Roman" w:hAnsi="Times New Roman" w:cs="Times New Roman"/>
-          <w:sz w:val="24"/>
-          <w:szCs w:val="24"/>
+          <w:rFonts w:ascii="Arial" w:eastAsia="Times New Roman" w:hAnsi="Arial" w:cs="Arial"/>
         </w:rPr>
       </w:pPr>
       <w:r>
@@ -207,9 +173,7 @@
         <w:spacing w:after="0" w:line="480" w:lineRule="auto"/>
         <w:jc w:val="center"/>
         <w:rPr>
-          <w:rFonts w:ascii="Times New Roman" w:eastAsia="Times New Roman" w:hAnsi="Times New Roman" w:cs="Times New Roman"/>
-          <w:sz w:val="24"/>
-          <w:szCs w:val="24"/>
+          <w:rFonts w:ascii="Arial" w:eastAsia="Times New Roman" w:hAnsi="Arial" w:cs="Arial"/>
         </w:rPr>
       </w:pPr>
       <w:r>
@@ -225,9 +189,7 @@
         <w:spacing w:after="0" w:line="480" w:lineRule="auto"/>
         <w:jc w:val="center"/>
         <w:rPr>
-          <w:rFonts w:ascii="Times New Roman" w:eastAsia="Times New Roman" w:hAnsi="Times New Roman" w:cs="Times New Roman"/>
-          <w:sz w:val="24"/>
-          <w:szCs w:val="24"/>
+          <w:rFonts w:ascii="Arial" w:eastAsia="Times New Roman" w:hAnsi="Arial" w:cs="Arial"/>
         </w:rPr>
       </w:pPr>
       <w:r>
@@ -242,9 +204,7 @@
       <w:pPr>
         <w:spacing w:after="0" w:line="480" w:lineRule="auto"/>
         <w:rPr>
-          <w:rFonts w:ascii="Times New Roman" w:eastAsia="Times New Roman" w:hAnsi="Times New Roman" w:cs="Times New Roman"/>
-          <w:sz w:val="24"/>
-          <w:szCs w:val="24"/>
+          <w:rFonts w:ascii="Arial" w:eastAsia="Times New Roman" w:hAnsi="Arial" w:cs="Arial"/>
         </w:rPr>
       </w:pPr>
       <w:r>
@@ -263,26 +223,50 @@
         <w:spacing w:after="0" w:line="480" w:lineRule="auto"/>
         <w:ind w:firstLine="720"/>
         <w:rPr>
-          <w:rFonts w:ascii="Times New Roman" w:eastAsia="Times New Roman" w:hAnsi="Times New Roman" w:cs="Times New Roman"/>
-          <w:sz w:val="24"/>
-          <w:szCs w:val="24"/>
-        </w:rPr>
-      </w:pPr>
-      <w:r>
-        <w:rPr>
-          <w:rFonts w:ascii="Arial" w:eastAsia="Times New Roman" w:hAnsi="Arial" w:cs="Arial"/>
-          <w:color w:val="000000"/>
-        </w:rPr>
-        <w:t>This program is designed to be used by various types of users. Those include computer programmers and computer enthusiasts who may need to refresh on one or two commands, students and people who are new to Linux and would like to get familiar with Linux commands.</w:t>
-      </w:r>
-    </w:p>
-    <w:p>
-      <w:pPr>
-        <w:spacing w:after="0" w:line="480" w:lineRule="auto"/>
-        <w:rPr>
-          <w:rFonts w:ascii="Times New Roman" w:eastAsia="Times New Roman" w:hAnsi="Times New Roman" w:cs="Times New Roman"/>
-          <w:sz w:val="24"/>
-          <w:szCs w:val="24"/>
+          <w:rFonts w:ascii="Arial" w:eastAsia="Times New Roman" w:hAnsi="Arial" w:cs="Arial"/>
+        </w:rPr>
+      </w:pPr>
+      <w:r>
+        <w:rPr>
+          <w:rFonts w:ascii="Arial" w:eastAsia="Times New Roman" w:hAnsi="Arial" w:cs="Arial"/>
+          <w:color w:val="000000"/>
+        </w:rPr>
+        <w:t xml:space="preserve">This program is designed to be used by various types of users. </w:t>
+      </w:r>
+      <w:r>
+        <w:rPr>
+          <w:rFonts w:ascii="Arial" w:eastAsia="Times New Roman" w:hAnsi="Arial" w:cs="Arial"/>
+          <w:color w:val="000000"/>
+        </w:rPr>
+        <w:t>That</w:t>
+      </w:r>
+      <w:r>
+        <w:rPr>
+          <w:rFonts w:ascii="Arial" w:eastAsia="Times New Roman" w:hAnsi="Arial" w:cs="Arial"/>
+          <w:color w:val="000000"/>
+        </w:rPr>
+        <w:t xml:space="preserve"> include</w:t>
+      </w:r>
+      <w:r>
+        <w:rPr>
+          <w:rFonts w:ascii="Arial" w:eastAsia="Times New Roman" w:hAnsi="Arial" w:cs="Arial"/>
+          <w:color w:val="000000"/>
+        </w:rPr>
+        <w:t>s</w:t>
+      </w:r>
+      <w:r>
+        <w:rPr>
+          <w:rFonts w:ascii="Arial" w:eastAsia="Times New Roman" w:hAnsi="Arial" w:cs="Arial"/>
+          <w:color w:val="000000"/>
+        </w:rPr>
+        <w:t xml:space="preserve"> computer programmers and computer enthusiasts who may need to refresh on one or two commands, students and people who are new to Linux and would like to get familiar with Linux commands.</w:t>
+      </w:r>
+    </w:p>
+    <w:p>
+      <w:pPr>
+        <w:spacing w:after="0" w:line="480" w:lineRule="auto"/>
+        <w:rPr>
+          <w:rFonts w:ascii="Arial" w:eastAsia="Times New Roman" w:hAnsi="Arial" w:cs="Arial"/>
         </w:rPr>
       </w:pPr>
       <w:r>
@@ -820,15 +804,13 @@
         </w:rPr>
         <w:t xml:space="preserve">The user searches for a command as opposed to navigating to it to be quicker. If an exact command is </w:t>
       </w:r>
-      <w:proofErr w:type="gramStart"/>
-      <w:r>
-        <w:rPr>
-          <w:rFonts w:ascii="Arial" w:eastAsia="Times New Roman" w:hAnsi="Arial" w:cs="Arial"/>
-          <w:color w:val="000000"/>
-        </w:rPr>
-        <w:t>found</w:t>
-      </w:r>
-      <w:proofErr w:type="gramEnd"/>
+      <w:r>
+        <w:rPr>
+          <w:rFonts w:ascii="Arial" w:eastAsia="Times New Roman" w:hAnsi="Arial" w:cs="Arial"/>
+          <w:color w:val="000000"/>
+        </w:rPr>
+        <w:t>found,</w:t>
+      </w:r>
       <w:r>
         <w:rPr>
           <w:rFonts w:ascii="Arial" w:eastAsia="Times New Roman" w:hAnsi="Arial" w:cs="Arial"/>
@@ -836,15 +818,13 @@
         </w:rPr>
         <w:t xml:space="preserve"> then that command is then shown. If there are multiple </w:t>
       </w:r>
-      <w:proofErr w:type="gramStart"/>
-      <w:r>
-        <w:rPr>
-          <w:rFonts w:ascii="Arial" w:eastAsia="Times New Roman" w:hAnsi="Arial" w:cs="Arial"/>
-          <w:color w:val="000000"/>
-        </w:rPr>
-        <w:t>results</w:t>
-      </w:r>
-      <w:proofErr w:type="gramEnd"/>
+      <w:r>
+        <w:rPr>
+          <w:rFonts w:ascii="Arial" w:eastAsia="Times New Roman" w:hAnsi="Arial" w:cs="Arial"/>
+          <w:color w:val="000000"/>
+        </w:rPr>
+        <w:t>results,</w:t>
+      </w:r>
       <w:r>
         <w:rPr>
           <w:rFonts w:ascii="Arial" w:eastAsia="Times New Roman" w:hAnsi="Arial" w:cs="Arial"/>
@@ -852,15 +832,13 @@
         </w:rPr>
         <w:t xml:space="preserve"> then the user is shown all the resulting commands to choose from. If nothing was </w:t>
       </w:r>
-      <w:proofErr w:type="gramStart"/>
-      <w:r>
-        <w:rPr>
-          <w:rFonts w:ascii="Arial" w:eastAsia="Times New Roman" w:hAnsi="Arial" w:cs="Arial"/>
-          <w:color w:val="000000"/>
-        </w:rPr>
-        <w:t>found</w:t>
-      </w:r>
-      <w:proofErr w:type="gramEnd"/>
+      <w:r>
+        <w:rPr>
+          <w:rFonts w:ascii="Arial" w:eastAsia="Times New Roman" w:hAnsi="Arial" w:cs="Arial"/>
+          <w:color w:val="000000"/>
+        </w:rPr>
+        <w:t>found,</w:t>
+      </w:r>
       <w:r>
         <w:rPr>
           <w:rFonts w:ascii="Arial" w:eastAsia="Times New Roman" w:hAnsi="Arial" w:cs="Arial"/>
@@ -872,10 +850,117 @@
     <w:p>
       <w:pPr>
         <w:spacing w:after="0" w:line="480" w:lineRule="auto"/>
-        <w:rPr>
-          <w:rFonts w:ascii="Times New Roman" w:eastAsia="Times New Roman" w:hAnsi="Times New Roman" w:cs="Times New Roman"/>
-          <w:sz w:val="24"/>
-          <w:szCs w:val="24"/>
+        <w:textAlignment w:val="baseline"/>
+        <w:rPr>
+          <w:rFonts w:ascii="Arial" w:eastAsia="Times New Roman" w:hAnsi="Arial" w:cs="Arial"/>
+          <w:b/>
+          <w:color w:val="000000"/>
+        </w:rPr>
+      </w:pPr>
+      <w:r>
+        <w:rPr>
+          <w:rFonts w:ascii="Arial" w:eastAsia="Times New Roman" w:hAnsi="Arial" w:cs="Arial"/>
+          <w:b/>
+          <w:color w:val="000000"/>
+        </w:rPr>
+        <w:t>Error Handling:</w:t>
+      </w:r>
+    </w:p>
+    <w:p>
+      <w:pPr>
+        <w:pStyle w:val="ListParagraph"/>
+        <w:numPr>
+          <w:ilvl w:val="0"/>
+          <w:numId w:val="2"/>
+        </w:numPr>
+        <w:spacing w:after="0" w:line="480" w:lineRule="auto"/>
+        <w:textAlignment w:val="baseline"/>
+        <w:rPr>
+          <w:rFonts w:ascii="Arial" w:eastAsia="Times New Roman" w:hAnsi="Arial" w:cs="Arial"/>
+          <w:color w:val="000000"/>
+        </w:rPr>
+      </w:pPr>
+      <w:r>
+        <w:rPr>
+          <w:rFonts w:ascii="Arial" w:eastAsia="Times New Roman" w:hAnsi="Arial" w:cs="Arial"/>
+          <w:color w:val="000000"/>
+        </w:rPr>
+        <w:t>The user searches for a command that doesn’t exist</w:t>
+      </w:r>
+    </w:p>
+    <w:p>
+      <w:pPr>
+        <w:pStyle w:val="ListParagraph"/>
+        <w:numPr>
+          <w:ilvl w:val="1"/>
+          <w:numId w:val="2"/>
+        </w:numPr>
+        <w:spacing w:after="0" w:line="480" w:lineRule="auto"/>
+        <w:textAlignment w:val="baseline"/>
+        <w:rPr>
+          <w:rFonts w:ascii="Arial" w:eastAsia="Times New Roman" w:hAnsi="Arial" w:cs="Arial"/>
+          <w:color w:val="000000"/>
+        </w:rPr>
+      </w:pPr>
+      <w:r>
+        <w:rPr>
+          <w:rFonts w:ascii="Arial" w:eastAsia="Times New Roman" w:hAnsi="Arial" w:cs="Arial"/>
+          <w:color w:val="000000"/>
+        </w:rPr>
+        <w:t>Solution: The user is notified and given an option to search online</w:t>
+      </w:r>
+    </w:p>
+    <w:p>
+      <w:pPr>
+        <w:pStyle w:val="ListParagraph"/>
+        <w:numPr>
+          <w:ilvl w:val="0"/>
+          <w:numId w:val="2"/>
+        </w:numPr>
+        <w:spacing w:after="0" w:line="480" w:lineRule="auto"/>
+        <w:textAlignment w:val="baseline"/>
+        <w:rPr>
+          <w:rFonts w:ascii="Arial" w:eastAsia="Times New Roman" w:hAnsi="Arial" w:cs="Arial"/>
+          <w:color w:val="000000"/>
+        </w:rPr>
+      </w:pPr>
+      <w:r>
+        <w:rPr>
+          <w:rFonts w:ascii="Arial" w:eastAsia="Times New Roman" w:hAnsi="Arial" w:cs="Arial"/>
+          <w:color w:val="000000"/>
+        </w:rPr>
+        <w:t>The xml file is somehow missing.</w:t>
+      </w:r>
+    </w:p>
+    <w:p>
+      <w:pPr>
+        <w:pStyle w:val="ListParagraph"/>
+        <w:numPr>
+          <w:ilvl w:val="1"/>
+          <w:numId w:val="2"/>
+        </w:numPr>
+        <w:spacing w:after="0" w:line="480" w:lineRule="auto"/>
+        <w:textAlignment w:val="baseline"/>
+        <w:rPr>
+          <w:rFonts w:ascii="Arial" w:eastAsia="Times New Roman" w:hAnsi="Arial" w:cs="Arial"/>
+          <w:color w:val="000000"/>
+        </w:rPr>
+      </w:pPr>
+      <w:r>
+        <w:rPr>
+          <w:rFonts w:ascii="Arial" w:eastAsia="Times New Roman" w:hAnsi="Arial" w:cs="Arial"/>
+          <w:color w:val="000000"/>
+        </w:rPr>
+        <w:t>Solution: A pop up dialog is displayed to notify the user of the error</w:t>
+      </w:r>
+    </w:p>
+    <w:p>
+      <w:pPr>
+        <w:spacing w:after="0" w:line="480" w:lineRule="auto"/>
+        <w:rPr>
+          <w:rFonts w:ascii="Arial" w:eastAsia="Times New Roman" w:hAnsi="Arial" w:cs="Arial"/>
+          <w:bCs/>
+          <w:color w:val="000000"/>
         </w:rPr>
       </w:pPr>
       <w:r>
@@ -885,26 +970,1114 @@
           <w:bCs/>
           <w:color w:val="000000"/>
         </w:rPr>
-        <w:t>Rough Design:</w:t>
-      </w:r>
-    </w:p>
-    <w:p>
-      <w:pPr>
-        <w:spacing w:after="0" w:line="480" w:lineRule="auto"/>
-        <w:rPr>
-          <w:rFonts w:ascii="Times New Roman" w:eastAsia="Times New Roman" w:hAnsi="Times New Roman" w:cs="Times New Roman"/>
-          <w:sz w:val="24"/>
-          <w:szCs w:val="24"/>
-        </w:rPr>
-      </w:pPr>
-    </w:p>
-    <w:p>
-      <w:pPr>
-        <w:spacing w:after="0" w:line="480" w:lineRule="auto"/>
-        <w:rPr>
-          <w:rFonts w:ascii="Times New Roman" w:eastAsia="Times New Roman" w:hAnsi="Times New Roman" w:cs="Times New Roman"/>
-          <w:sz w:val="24"/>
-          <w:szCs w:val="24"/>
+        <w:t xml:space="preserve">Low fidelity prototype: </w:t>
+      </w:r>
+    </w:p>
+    <w:p>
+      <w:pPr>
+        <w:spacing w:after="0" w:line="480" w:lineRule="auto"/>
+        <w:rPr>
+          <w:rFonts w:ascii="Arial" w:eastAsia="Times New Roman" w:hAnsi="Arial" w:cs="Arial"/>
+          <w:bCs/>
+          <w:color w:val="000000"/>
+        </w:rPr>
+      </w:pPr>
+      <w:r>
+        <w:rPr>
+          <w:rFonts w:ascii="Arial" w:eastAsia="Times New Roman" w:hAnsi="Arial" w:cs="Arial"/>
+          <w:bCs/>
+          <w:color w:val="000000"/>
+        </w:rPr>
+        <w:t>The main page showing the categories on the left and a list of commands in that category</w:t>
+      </w:r>
+      <w:r>
+        <w:rPr>
+          <w:rFonts w:ascii="Arial" w:eastAsia="Times New Roman" w:hAnsi="Arial" w:cs="Arial"/>
+          <w:bCs/>
+          <w:color w:val="000000"/>
+        </w:rPr>
+        <w:t>.</w:t>
+      </w:r>
+    </w:p>
+    <w:p>
+      <w:pPr>
+        <w:spacing w:after="0" w:line="480" w:lineRule="auto"/>
+        <w:jc w:val="center"/>
+        <w:rPr>
+          <w:rFonts w:ascii="Arial" w:eastAsia="Times New Roman" w:hAnsi="Arial" w:cs="Arial"/>
+        </w:rPr>
+      </w:pPr>
+      <w:r>
+        <w:rPr>
+          <w:rFonts w:ascii="Arial" w:eastAsia="Times New Roman" w:hAnsi="Arial" w:cs="Arial"/>
+          <w:noProof/>
+        </w:rPr>
+        <w:lastRenderedPageBreak/>
+        <w:drawing>
+          <wp:inline distT="0" distB="0" distL="0" distR="0">
+            <wp:extent cx="5099538" cy="3505933"/>
+            <wp:effectExtent l="0" t="0" r="6350" b="0"/>
+            <wp:docPr id="1" name="Picture 1"/>
+            <wp:cNvGraphicFramePr>
+              <a:graphicFrameLocks xmlns:a="http://schemas.openxmlformats.org/drawingml/2006/main" noChangeAspect="1"/>
+            </wp:cNvGraphicFramePr>
+            <a:graphic xmlns:a="http://schemas.openxmlformats.org/drawingml/2006/main">
+              <a:graphicData uri="http://schemas.openxmlformats.org/drawingml/2006/picture">
+                <pic:pic xmlns:pic="http://schemas.openxmlformats.org/drawingml/2006/picture">
+                  <pic:nvPicPr>
+                    <pic:cNvPr id="1" name="Main Page.png"/>
+                    <pic:cNvPicPr/>
+                  </pic:nvPicPr>
+                  <pic:blipFill>
+                    <a:blip r:embed="rId5">
+                      <a:extLst>
+                        <a:ext uri="{28A0092B-C50C-407E-A947-70E740481C1C}">
+                          <a14:useLocalDpi xmlns:a14="http://schemas.microsoft.com/office/drawing/2010/main" val="0"/>
+                        </a:ext>
+                      </a:extLst>
+                    </a:blip>
+                    <a:stretch>
+                      <a:fillRect/>
+                    </a:stretch>
+                  </pic:blipFill>
+                  <pic:spPr>
+                    <a:xfrm>
+                      <a:off x="0" y="0"/>
+                      <a:ext cx="5130926" cy="3527512"/>
+                    </a:xfrm>
+                    <a:prstGeom prst="rect">
+                      <a:avLst/>
+                    </a:prstGeom>
+                  </pic:spPr>
+                </pic:pic>
+              </a:graphicData>
+            </a:graphic>
+          </wp:inline>
+        </w:drawing>
+      </w:r>
+    </w:p>
+    <w:p>
+      <w:pPr>
+        <w:spacing w:after="0" w:line="480" w:lineRule="auto"/>
+        <w:rPr>
+          <w:rFonts w:ascii="Arial" w:eastAsia="Times New Roman" w:hAnsi="Arial" w:cs="Arial"/>
+        </w:rPr>
+      </w:pPr>
+      <w:r>
+        <w:rPr>
+          <w:rFonts w:ascii="Arial" w:eastAsia="Times New Roman" w:hAnsi="Arial" w:cs="Arial"/>
+        </w:rPr>
+        <w:t>This page shows the list of commands that are in the same categories as the command that was previously selected. And on the right the details about the selected command on the left is displayed.</w:t>
+      </w:r>
+    </w:p>
+    <w:p>
+      <w:pPr>
+        <w:spacing w:after="0" w:line="480" w:lineRule="auto"/>
+        <w:jc w:val="center"/>
+        <w:rPr>
+          <w:rFonts w:ascii="Arial" w:eastAsia="Times New Roman" w:hAnsi="Arial" w:cs="Arial"/>
+        </w:rPr>
+      </w:pPr>
+      <w:r>
+        <w:rPr>
+          <w:rFonts w:ascii="Arial" w:eastAsia="Times New Roman" w:hAnsi="Arial" w:cs="Arial"/>
+          <w:noProof/>
+        </w:rPr>
+        <w:drawing>
+          <wp:inline distT="0" distB="0" distL="0" distR="0">
+            <wp:extent cx="5119635" cy="3519749"/>
+            <wp:effectExtent l="0" t="0" r="5080" b="5080"/>
+            <wp:docPr id="5" name="Picture 5"/>
+            <wp:cNvGraphicFramePr>
+              <a:graphicFrameLocks xmlns:a="http://schemas.openxmlformats.org/drawingml/2006/main" noChangeAspect="1"/>
+            </wp:cNvGraphicFramePr>
+            <a:graphic xmlns:a="http://schemas.openxmlformats.org/drawingml/2006/main">
+              <a:graphicData uri="http://schemas.openxmlformats.org/drawingml/2006/picture">
+                <pic:pic xmlns:pic="http://schemas.openxmlformats.org/drawingml/2006/picture">
+                  <pic:nvPicPr>
+                    <pic:cNvPr id="5" name="Details Page.png"/>
+                    <pic:cNvPicPr/>
+                  </pic:nvPicPr>
+                  <pic:blipFill>
+                    <a:blip r:embed="rId6">
+                      <a:extLst>
+                        <a:ext uri="{28A0092B-C50C-407E-A947-70E740481C1C}">
+                          <a14:useLocalDpi xmlns:a14="http://schemas.microsoft.com/office/drawing/2010/main" val="0"/>
+                        </a:ext>
+                      </a:extLst>
+                    </a:blip>
+                    <a:stretch>
+                      <a:fillRect/>
+                    </a:stretch>
+                  </pic:blipFill>
+                  <pic:spPr>
+                    <a:xfrm>
+                      <a:off x="0" y="0"/>
+                      <a:ext cx="5155559" cy="3544447"/>
+                    </a:xfrm>
+                    <a:prstGeom prst="rect">
+                      <a:avLst/>
+                    </a:prstGeom>
+                  </pic:spPr>
+                </pic:pic>
+              </a:graphicData>
+            </a:graphic>
+          </wp:inline>
+        </w:drawing>
+      </w:r>
+    </w:p>
+    <w:p>
+      <w:pPr>
+        <w:pStyle w:val="ListParagraph"/>
+        <w:numPr>
+          <w:ilvl w:val="0"/>
+          <w:numId w:val="4"/>
+        </w:numPr>
+        <w:spacing w:after="0" w:line="480" w:lineRule="auto"/>
+        <w:rPr>
+          <w:rFonts w:ascii="Arial" w:eastAsia="Times New Roman" w:hAnsi="Arial" w:cs="Arial"/>
+        </w:rPr>
+      </w:pPr>
+      <w:r>
+        <w:rPr>
+          <w:rFonts w:ascii="Arial" w:eastAsia="Times New Roman" w:hAnsi="Arial" w:cs="Arial"/>
+        </w:rPr>
+        <w:lastRenderedPageBreak/>
+        <w:t>Page showing the result from searching for a command</w:t>
+      </w:r>
+    </w:p>
+    <w:p>
+      <w:pPr>
+        <w:spacing w:after="0" w:line="480" w:lineRule="auto"/>
+        <w:jc w:val="center"/>
+        <w:rPr>
+          <w:rFonts w:ascii="Arial" w:eastAsia="Times New Roman" w:hAnsi="Arial" w:cs="Arial"/>
+        </w:rPr>
+      </w:pPr>
+      <w:r>
+        <w:rPr>
+          <w:rFonts w:ascii="Arial" w:eastAsia="Times New Roman" w:hAnsi="Arial" w:cs="Arial"/>
+          <w:noProof/>
+        </w:rPr>
+        <w:drawing>
+          <wp:inline distT="0" distB="0" distL="0" distR="0">
+            <wp:extent cx="5019152" cy="3432971"/>
+            <wp:effectExtent l="0" t="0" r="0" b="0"/>
+            <wp:docPr id="13" name="Picture 13"/>
+            <wp:cNvGraphicFramePr>
+              <a:graphicFrameLocks xmlns:a="http://schemas.openxmlformats.org/drawingml/2006/main" noChangeAspect="1"/>
+            </wp:cNvGraphicFramePr>
+            <a:graphic xmlns:a="http://schemas.openxmlformats.org/drawingml/2006/main">
+              <a:graphicData uri="http://schemas.openxmlformats.org/drawingml/2006/picture">
+                <pic:pic xmlns:pic="http://schemas.openxmlformats.org/drawingml/2006/picture">
+                  <pic:nvPicPr>
+                    <pic:cNvPr id="13" name="Search Result Page.png"/>
+                    <pic:cNvPicPr/>
+                  </pic:nvPicPr>
+                  <pic:blipFill>
+                    <a:blip r:embed="rId7">
+                      <a:extLst>
+                        <a:ext uri="{28A0092B-C50C-407E-A947-70E740481C1C}">
+                          <a14:useLocalDpi xmlns:a14="http://schemas.microsoft.com/office/drawing/2010/main" val="0"/>
+                        </a:ext>
+                      </a:extLst>
+                    </a:blip>
+                    <a:stretch>
+                      <a:fillRect/>
+                    </a:stretch>
+                  </pic:blipFill>
+                  <pic:spPr>
+                    <a:xfrm>
+                      <a:off x="0" y="0"/>
+                      <a:ext cx="5029283" cy="3439900"/>
+                    </a:xfrm>
+                    <a:prstGeom prst="rect">
+                      <a:avLst/>
+                    </a:prstGeom>
+                  </pic:spPr>
+                </pic:pic>
+              </a:graphicData>
+            </a:graphic>
+          </wp:inline>
+        </w:drawing>
+      </w:r>
+    </w:p>
+    <w:p>
+      <w:pPr>
+        <w:pStyle w:val="ListParagraph"/>
+        <w:numPr>
+          <w:ilvl w:val="0"/>
+          <w:numId w:val="4"/>
+        </w:numPr>
+        <w:spacing w:after="0" w:line="480" w:lineRule="auto"/>
+        <w:rPr>
+          <w:rFonts w:ascii="Arial" w:eastAsia="Times New Roman" w:hAnsi="Arial" w:cs="Arial"/>
+        </w:rPr>
+      </w:pPr>
+      <w:r>
+        <w:rPr>
+          <w:rFonts w:ascii="Arial" w:eastAsia="Times New Roman" w:hAnsi="Arial" w:cs="Arial"/>
+        </w:rPr>
+        <w:t>Page showing that no result was found.</w:t>
+      </w:r>
+    </w:p>
+    <w:p>
+      <w:pPr>
+        <w:spacing w:after="0" w:line="480" w:lineRule="auto"/>
+        <w:jc w:val="center"/>
+        <w:rPr>
+          <w:rFonts w:ascii="Arial" w:eastAsia="Times New Roman" w:hAnsi="Arial" w:cs="Arial"/>
+        </w:rPr>
+      </w:pPr>
+      <w:r>
+        <w:rPr>
+          <w:rFonts w:ascii="Arial" w:eastAsia="Times New Roman" w:hAnsi="Arial" w:cs="Arial"/>
+          <w:noProof/>
+        </w:rPr>
+        <w:drawing>
+          <wp:inline distT="0" distB="0" distL="0" distR="0">
+            <wp:extent cx="5029200" cy="3470470"/>
+            <wp:effectExtent l="0" t="0" r="0" b="0"/>
+            <wp:docPr id="14" name="Picture 14"/>
+            <wp:cNvGraphicFramePr>
+              <a:graphicFrameLocks xmlns:a="http://schemas.openxmlformats.org/drawingml/2006/main" noChangeAspect="1"/>
+            </wp:cNvGraphicFramePr>
+            <a:graphic xmlns:a="http://schemas.openxmlformats.org/drawingml/2006/main">
+              <a:graphicData uri="http://schemas.openxmlformats.org/drawingml/2006/picture">
+                <pic:pic xmlns:pic="http://schemas.openxmlformats.org/drawingml/2006/picture">
+                  <pic:nvPicPr>
+                    <pic:cNvPr id="14" name="Search Result Page - No result.png"/>
+                    <pic:cNvPicPr/>
+                  </pic:nvPicPr>
+                  <pic:blipFill>
+                    <a:blip r:embed="rId8">
+                      <a:extLst>
+                        <a:ext uri="{28A0092B-C50C-407E-A947-70E740481C1C}">
+                          <a14:useLocalDpi xmlns:a14="http://schemas.microsoft.com/office/drawing/2010/main" val="0"/>
+                        </a:ext>
+                      </a:extLst>
+                    </a:blip>
+                    <a:stretch>
+                      <a:fillRect/>
+                    </a:stretch>
+                  </pic:blipFill>
+                  <pic:spPr>
+                    <a:xfrm>
+                      <a:off x="0" y="0"/>
+                      <a:ext cx="5050333" cy="3485053"/>
+                    </a:xfrm>
+                    <a:prstGeom prst="rect">
+                      <a:avLst/>
+                    </a:prstGeom>
+                  </pic:spPr>
+                </pic:pic>
+              </a:graphicData>
+            </a:graphic>
+          </wp:inline>
+        </w:drawing>
+      </w:r>
+    </w:p>
+    <w:p>
+      <w:pPr>
+        <w:spacing w:after="0" w:line="480" w:lineRule="auto"/>
+        <w:jc w:val="center"/>
+        <w:rPr>
+          <w:rFonts w:ascii="Arial" w:eastAsia="Times New Roman" w:hAnsi="Arial" w:cs="Arial"/>
+        </w:rPr>
+      </w:pPr>
+    </w:p>
+    <w:p>
+      <w:pPr>
+        <w:pStyle w:val="ListParagraph"/>
+        <w:numPr>
+          <w:ilvl w:val="0"/>
+          <w:numId w:val="4"/>
+        </w:numPr>
+        <w:spacing w:after="0" w:line="480" w:lineRule="auto"/>
+        <w:rPr>
+          <w:rFonts w:ascii="Arial" w:eastAsia="Times New Roman" w:hAnsi="Arial" w:cs="Arial"/>
+        </w:rPr>
+      </w:pPr>
+      <w:r>
+        <w:rPr>
+          <w:rFonts w:ascii="Arial" w:eastAsia="Times New Roman" w:hAnsi="Arial" w:cs="Arial"/>
+        </w:rPr>
+        <w:lastRenderedPageBreak/>
+        <w:t>The options available in settings</w:t>
+      </w:r>
+      <w:r>
+        <w:rPr>
+          <w:rFonts w:ascii="Arial" w:eastAsia="Times New Roman" w:hAnsi="Arial" w:cs="Arial"/>
+        </w:rPr>
+        <w:t xml:space="preserve"> (Only clearing recent category was implemented)</w:t>
+      </w:r>
+    </w:p>
+    <w:p>
+      <w:pPr>
+        <w:spacing w:after="0" w:line="480" w:lineRule="auto"/>
+        <w:jc w:val="center"/>
+        <w:rPr>
+          <w:rFonts w:ascii="Arial" w:eastAsia="Times New Roman" w:hAnsi="Arial" w:cs="Arial"/>
+        </w:rPr>
+      </w:pPr>
+      <w:r>
+        <w:rPr>
+          <w:rFonts w:ascii="Arial" w:eastAsia="Times New Roman" w:hAnsi="Arial" w:cs="Arial"/>
+          <w:noProof/>
+        </w:rPr>
+        <w:drawing>
+          <wp:inline distT="0" distB="0" distL="0" distR="0">
+            <wp:extent cx="1381649" cy="3927235"/>
+            <wp:effectExtent l="0" t="0" r="9525" b="0"/>
+            <wp:docPr id="15" name="Picture 15"/>
+            <wp:cNvGraphicFramePr>
+              <a:graphicFrameLocks xmlns:a="http://schemas.openxmlformats.org/drawingml/2006/main" noChangeAspect="1"/>
+            </wp:cNvGraphicFramePr>
+            <a:graphic xmlns:a="http://schemas.openxmlformats.org/drawingml/2006/main">
+              <a:graphicData uri="http://schemas.openxmlformats.org/drawingml/2006/picture">
+                <pic:pic xmlns:pic="http://schemas.openxmlformats.org/drawingml/2006/picture">
+                  <pic:nvPicPr>
+                    <pic:cNvPr id="15" name="Main Page - Settings.png"/>
+                    <pic:cNvPicPr/>
+                  </pic:nvPicPr>
+                  <pic:blipFill rotWithShape="1">
+                    <a:blip r:embed="rId9">
+                      <a:extLst>
+                        <a:ext uri="{28A0092B-C50C-407E-A947-70E740481C1C}">
+                          <a14:useLocalDpi xmlns:a14="http://schemas.microsoft.com/office/drawing/2010/main" val="0"/>
+                        </a:ext>
+                      </a:extLst>
+                    </a:blip>
+                    <a:srcRect l="75824"/>
+                    <a:stretch/>
+                  </pic:blipFill>
+                  <pic:spPr bwMode="auto">
+                    <a:xfrm>
+                      <a:off x="0" y="0"/>
+                      <a:ext cx="1400651" cy="3981247"/>
+                    </a:xfrm>
+                    <a:prstGeom prst="rect">
+                      <a:avLst/>
+                    </a:prstGeom>
+                    <a:ln>
+                      <a:noFill/>
+                    </a:ln>
+                    <a:extLst>
+                      <a:ext uri="{53640926-AAD7-44D8-BBD7-CCE9431645EC}">
+                        <a14:shadowObscured xmlns:a14="http://schemas.microsoft.com/office/drawing/2010/main"/>
+                      </a:ext>
+                    </a:extLst>
+                  </pic:spPr>
+                </pic:pic>
+              </a:graphicData>
+            </a:graphic>
+          </wp:inline>
+        </w:drawing>
+      </w:r>
+      <w:r>
+        <w:rPr>
+          <w:rFonts w:ascii="Arial" w:eastAsia="Times New Roman" w:hAnsi="Arial" w:cs="Arial"/>
+        </w:rPr>
+        <w:t xml:space="preserve"> </w:t>
+      </w:r>
+      <w:r>
+        <w:rPr>
+          <w:rFonts w:ascii="Arial" w:eastAsia="Times New Roman" w:hAnsi="Arial" w:cs="Arial"/>
+          <w:noProof/>
+        </w:rPr>
+        <w:drawing>
+          <wp:inline distT="0" distB="0" distL="0" distR="0">
+            <wp:extent cx="1301262" cy="3944706"/>
+            <wp:effectExtent l="0" t="0" r="0" b="0"/>
+            <wp:docPr id="16" name="Picture 16"/>
+            <wp:cNvGraphicFramePr>
+              <a:graphicFrameLocks xmlns:a="http://schemas.openxmlformats.org/drawingml/2006/main" noChangeAspect="1"/>
+            </wp:cNvGraphicFramePr>
+            <a:graphic xmlns:a="http://schemas.openxmlformats.org/drawingml/2006/main">
+              <a:graphicData uri="http://schemas.openxmlformats.org/drawingml/2006/picture">
+                <pic:pic xmlns:pic="http://schemas.openxmlformats.org/drawingml/2006/picture">
+                  <pic:nvPicPr>
+                    <pic:cNvPr id="16" name="Main Page - Settings - Personalization.png"/>
+                    <pic:cNvPicPr/>
+                  </pic:nvPicPr>
+                  <pic:blipFill rotWithShape="1">
+                    <a:blip r:embed="rId10">
+                      <a:extLst>
+                        <a:ext uri="{28A0092B-C50C-407E-A947-70E740481C1C}">
+                          <a14:useLocalDpi xmlns:a14="http://schemas.microsoft.com/office/drawing/2010/main" val="0"/>
+                        </a:ext>
+                      </a:extLst>
+                    </a:blip>
+                    <a:srcRect l="77346"/>
+                    <a:stretch/>
+                  </pic:blipFill>
+                  <pic:spPr bwMode="auto">
+                    <a:xfrm>
+                      <a:off x="0" y="0"/>
+                      <a:ext cx="1342810" cy="4070656"/>
+                    </a:xfrm>
+                    <a:prstGeom prst="rect">
+                      <a:avLst/>
+                    </a:prstGeom>
+                    <a:ln>
+                      <a:noFill/>
+                    </a:ln>
+                    <a:extLst>
+                      <a:ext uri="{53640926-AAD7-44D8-BBD7-CCE9431645EC}">
+                        <a14:shadowObscured xmlns:a14="http://schemas.microsoft.com/office/drawing/2010/main"/>
+                      </a:ext>
+                    </a:extLst>
+                  </pic:spPr>
+                </pic:pic>
+              </a:graphicData>
+            </a:graphic>
+          </wp:inline>
+        </w:drawing>
+      </w:r>
+      <w:r>
+        <w:rPr>
+          <w:rFonts w:ascii="Arial" w:eastAsia="Times New Roman" w:hAnsi="Arial" w:cs="Arial"/>
+        </w:rPr>
+        <w:t xml:space="preserve"> </w:t>
+      </w:r>
+      <w:r>
+        <w:rPr>
+          <w:rFonts w:ascii="Arial" w:eastAsia="Times New Roman" w:hAnsi="Arial" w:cs="Arial"/>
+          <w:noProof/>
+        </w:rPr>
+        <w:drawing>
+          <wp:inline distT="0" distB="0" distL="0" distR="0">
+            <wp:extent cx="1446963" cy="3936831"/>
+            <wp:effectExtent l="0" t="0" r="1270" b="6985"/>
+            <wp:docPr id="17" name="Picture 17"/>
+            <wp:cNvGraphicFramePr>
+              <a:graphicFrameLocks xmlns:a="http://schemas.openxmlformats.org/drawingml/2006/main" noChangeAspect="1"/>
+            </wp:cNvGraphicFramePr>
+            <a:graphic xmlns:a="http://schemas.openxmlformats.org/drawingml/2006/main">
+              <a:graphicData uri="http://schemas.openxmlformats.org/drawingml/2006/picture">
+                <pic:pic xmlns:pic="http://schemas.openxmlformats.org/drawingml/2006/picture">
+                  <pic:nvPicPr>
+                    <pic:cNvPr id="17" name="Main Page - Settings - About.png"/>
+                    <pic:cNvPicPr/>
+                  </pic:nvPicPr>
+                  <pic:blipFill rotWithShape="1">
+                    <a:blip r:embed="rId11">
+                      <a:extLst>
+                        <a:ext uri="{28A0092B-C50C-407E-A947-70E740481C1C}">
+                          <a14:useLocalDpi xmlns:a14="http://schemas.microsoft.com/office/drawing/2010/main" val="0"/>
+                        </a:ext>
+                      </a:extLst>
+                    </a:blip>
+                    <a:srcRect l="74810"/>
+                    <a:stretch/>
+                  </pic:blipFill>
+                  <pic:spPr bwMode="auto">
+                    <a:xfrm>
+                      <a:off x="0" y="0"/>
+                      <a:ext cx="1474829" cy="4012648"/>
+                    </a:xfrm>
+                    <a:prstGeom prst="rect">
+                      <a:avLst/>
+                    </a:prstGeom>
+                    <a:ln>
+                      <a:noFill/>
+                    </a:ln>
+                    <a:extLst>
+                      <a:ext uri="{53640926-AAD7-44D8-BBD7-CCE9431645EC}">
+                        <a14:shadowObscured xmlns:a14="http://schemas.microsoft.com/office/drawing/2010/main"/>
+                      </a:ext>
+                    </a:extLst>
+                  </pic:spPr>
+                </pic:pic>
+              </a:graphicData>
+            </a:graphic>
+          </wp:inline>
+        </w:drawing>
+      </w:r>
+    </w:p>
+    <w:p>
+      <w:pPr>
+        <w:spacing w:after="0" w:line="480" w:lineRule="auto"/>
+        <w:rPr>
+          <w:rFonts w:ascii="Arial" w:eastAsia="Times New Roman" w:hAnsi="Arial" w:cs="Arial"/>
+        </w:rPr>
+      </w:pPr>
+    </w:p>
+    <w:p>
+      <w:pPr>
+        <w:spacing w:after="0" w:line="480" w:lineRule="auto"/>
+        <w:rPr>
+          <w:rFonts w:ascii="Arial" w:eastAsia="Times New Roman" w:hAnsi="Arial" w:cs="Arial"/>
+        </w:rPr>
+      </w:pPr>
+    </w:p>
+    <w:p>
+      <w:pPr>
+        <w:spacing w:after="0" w:line="480" w:lineRule="auto"/>
+        <w:rPr>
+          <w:rFonts w:ascii="Arial" w:eastAsia="Times New Roman" w:hAnsi="Arial" w:cs="Arial"/>
+        </w:rPr>
+      </w:pPr>
+    </w:p>
+    <w:p>
+      <w:pPr>
+        <w:spacing w:after="0" w:line="480" w:lineRule="auto"/>
+        <w:rPr>
+          <w:rFonts w:ascii="Arial" w:eastAsia="Times New Roman" w:hAnsi="Arial" w:cs="Arial"/>
+        </w:rPr>
+      </w:pPr>
+    </w:p>
+    <w:p>
+      <w:pPr>
+        <w:spacing w:after="0" w:line="480" w:lineRule="auto"/>
+        <w:rPr>
+          <w:rFonts w:ascii="Arial" w:eastAsia="Times New Roman" w:hAnsi="Arial" w:cs="Arial"/>
+        </w:rPr>
+      </w:pPr>
+    </w:p>
+    <w:p>
+      <w:pPr>
+        <w:spacing w:after="0" w:line="480" w:lineRule="auto"/>
+        <w:rPr>
+          <w:rFonts w:ascii="Arial" w:eastAsia="Times New Roman" w:hAnsi="Arial" w:cs="Arial"/>
+        </w:rPr>
+      </w:pPr>
+    </w:p>
+    <w:p>
+      <w:pPr>
+        <w:spacing w:after="0" w:line="480" w:lineRule="auto"/>
+        <w:rPr>
+          <w:rFonts w:ascii="Arial" w:eastAsia="Times New Roman" w:hAnsi="Arial" w:cs="Arial"/>
+        </w:rPr>
+      </w:pPr>
+    </w:p>
+    <w:p>
+      <w:pPr>
+        <w:spacing w:after="0" w:line="480" w:lineRule="auto"/>
+        <w:rPr>
+          <w:rFonts w:ascii="Arial" w:eastAsia="Times New Roman" w:hAnsi="Arial" w:cs="Arial"/>
+        </w:rPr>
+      </w:pPr>
+    </w:p>
+    <w:p>
+      <w:pPr>
+        <w:spacing w:after="0" w:line="480" w:lineRule="auto"/>
+        <w:rPr>
+          <w:rFonts w:ascii="Arial" w:eastAsia="Times New Roman" w:hAnsi="Arial" w:cs="Arial"/>
+        </w:rPr>
+      </w:pPr>
+    </w:p>
+    <w:p>
+      <w:pPr>
+        <w:spacing w:after="0" w:line="480" w:lineRule="auto"/>
+        <w:rPr>
+          <w:rFonts w:ascii="Arial" w:eastAsia="Times New Roman" w:hAnsi="Arial" w:cs="Arial"/>
+        </w:rPr>
+      </w:pPr>
+    </w:p>
+    <w:p>
+      <w:pPr>
+        <w:spacing w:after="0" w:line="480" w:lineRule="auto"/>
+        <w:rPr>
+          <w:rFonts w:ascii="Arial" w:eastAsia="Times New Roman" w:hAnsi="Arial" w:cs="Arial"/>
+        </w:rPr>
+      </w:pPr>
+    </w:p>
+    <w:p>
+      <w:pPr>
+        <w:spacing w:after="0" w:line="480" w:lineRule="auto"/>
+        <w:rPr>
+          <w:rFonts w:ascii="Arial" w:eastAsia="Times New Roman" w:hAnsi="Arial" w:cs="Arial"/>
+        </w:rPr>
+      </w:pPr>
+    </w:p>
+    <w:p>
+      <w:pPr>
+        <w:spacing w:after="0" w:line="480" w:lineRule="auto"/>
+        <w:rPr>
+          <w:rFonts w:ascii="Arial" w:eastAsia="Times New Roman" w:hAnsi="Arial" w:cs="Arial"/>
+        </w:rPr>
+      </w:pPr>
+      <w:r>
+        <w:rPr>
+          <w:rFonts w:ascii="Arial" w:eastAsia="Times New Roman" w:hAnsi="Arial" w:cs="Arial"/>
+        </w:rPr>
+        <w:lastRenderedPageBreak/>
+        <w:t>Some unimplemented features</w:t>
+      </w:r>
+    </w:p>
+    <w:p>
+      <w:pPr>
+        <w:pStyle w:val="ListParagraph"/>
+        <w:numPr>
+          <w:ilvl w:val="0"/>
+          <w:numId w:val="3"/>
+        </w:numPr>
+        <w:spacing w:after="0" w:line="480" w:lineRule="auto"/>
+        <w:rPr>
+          <w:rFonts w:ascii="Arial" w:eastAsia="Times New Roman" w:hAnsi="Arial" w:cs="Arial"/>
+        </w:rPr>
+      </w:pPr>
+      <w:r>
+        <w:rPr>
+          <w:rFonts w:ascii="Arial" w:eastAsia="Times New Roman" w:hAnsi="Arial" w:cs="Arial"/>
+        </w:rPr>
+        <w:t>Adding new and editing a command to the custom category</w:t>
+      </w:r>
+    </w:p>
+    <w:p>
+      <w:pPr>
+        <w:spacing w:after="0" w:line="480" w:lineRule="auto"/>
+        <w:jc w:val="center"/>
+        <w:rPr>
+          <w:rFonts w:ascii="Arial" w:eastAsia="Times New Roman" w:hAnsi="Arial" w:cs="Arial"/>
+        </w:rPr>
+      </w:pPr>
+      <w:r>
+        <w:rPr>
+          <w:rFonts w:ascii="Arial" w:eastAsia="Times New Roman" w:hAnsi="Arial" w:cs="Arial"/>
+          <w:noProof/>
+        </w:rPr>
+        <w:drawing>
+          <wp:inline distT="0" distB="0" distL="0" distR="0">
+            <wp:extent cx="5009104" cy="3447505"/>
+            <wp:effectExtent l="0" t="0" r="1270" b="635"/>
+            <wp:docPr id="10" name="Picture 10"/>
+            <wp:cNvGraphicFramePr>
+              <a:graphicFrameLocks xmlns:a="http://schemas.openxmlformats.org/drawingml/2006/main" noChangeAspect="1"/>
+            </wp:cNvGraphicFramePr>
+            <a:graphic xmlns:a="http://schemas.openxmlformats.org/drawingml/2006/main">
+              <a:graphicData uri="http://schemas.openxmlformats.org/drawingml/2006/picture">
+                <pic:pic xmlns:pic="http://schemas.openxmlformats.org/drawingml/2006/picture">
+                  <pic:nvPicPr>
+                    <pic:cNvPr id="10" name="Main Page - Custom category - Add new - Good.png"/>
+                    <pic:cNvPicPr/>
+                  </pic:nvPicPr>
+                  <pic:blipFill>
+                    <a:blip r:embed="rId12">
+                      <a:extLst>
+                        <a:ext uri="{28A0092B-C50C-407E-A947-70E740481C1C}">
+                          <a14:useLocalDpi xmlns:a14="http://schemas.microsoft.com/office/drawing/2010/main" val="0"/>
+                        </a:ext>
+                      </a:extLst>
+                    </a:blip>
+                    <a:stretch>
+                      <a:fillRect/>
+                    </a:stretch>
+                  </pic:blipFill>
+                  <pic:spPr>
+                    <a:xfrm>
+                      <a:off x="0" y="0"/>
+                      <a:ext cx="5061207" cy="3483365"/>
+                    </a:xfrm>
+                    <a:prstGeom prst="rect">
+                      <a:avLst/>
+                    </a:prstGeom>
+                  </pic:spPr>
+                </pic:pic>
+              </a:graphicData>
+            </a:graphic>
+          </wp:inline>
+        </w:drawing>
+      </w:r>
+    </w:p>
+    <w:p>
+      <w:pPr>
+        <w:spacing w:after="0" w:line="480" w:lineRule="auto"/>
+        <w:jc w:val="center"/>
+        <w:rPr>
+          <w:rFonts w:ascii="Arial" w:eastAsia="Times New Roman" w:hAnsi="Arial" w:cs="Arial"/>
+        </w:rPr>
+      </w:pPr>
+      <w:r>
+        <w:rPr>
+          <w:rFonts w:ascii="Arial" w:eastAsia="Times New Roman" w:hAnsi="Arial" w:cs="Arial"/>
+          <w:noProof/>
+        </w:rPr>
+        <w:drawing>
+          <wp:inline distT="0" distB="0" distL="0" distR="0">
+            <wp:extent cx="5059345" cy="3482083"/>
+            <wp:effectExtent l="0" t="0" r="8255" b="4445"/>
+            <wp:docPr id="18" name="Picture 18"/>
+            <wp:cNvGraphicFramePr>
+              <a:graphicFrameLocks xmlns:a="http://schemas.openxmlformats.org/drawingml/2006/main" noChangeAspect="1"/>
+            </wp:cNvGraphicFramePr>
+            <a:graphic xmlns:a="http://schemas.openxmlformats.org/drawingml/2006/main">
+              <a:graphicData uri="http://schemas.openxmlformats.org/drawingml/2006/picture">
+                <pic:pic xmlns:pic="http://schemas.openxmlformats.org/drawingml/2006/picture">
+                  <pic:nvPicPr>
+                    <pic:cNvPr id="18" name="Main Page - Custom category - Add new - Error.png"/>
+                    <pic:cNvPicPr/>
+                  </pic:nvPicPr>
+                  <pic:blipFill>
+                    <a:blip r:embed="rId13">
+                      <a:extLst>
+                        <a:ext uri="{28A0092B-C50C-407E-A947-70E740481C1C}">
+                          <a14:useLocalDpi xmlns:a14="http://schemas.microsoft.com/office/drawing/2010/main" val="0"/>
+                        </a:ext>
+                      </a:extLst>
+                    </a:blip>
+                    <a:stretch>
+                      <a:fillRect/>
+                    </a:stretch>
+                  </pic:blipFill>
+                  <pic:spPr>
+                    <a:xfrm>
+                      <a:off x="0" y="0"/>
+                      <a:ext cx="5070864" cy="3490011"/>
+                    </a:xfrm>
+                    <a:prstGeom prst="rect">
+                      <a:avLst/>
+                    </a:prstGeom>
+                  </pic:spPr>
+                </pic:pic>
+              </a:graphicData>
+            </a:graphic>
+          </wp:inline>
+        </w:drawing>
+      </w:r>
+    </w:p>
+    <w:p>
+      <w:pPr>
+        <w:spacing w:after="0" w:line="480" w:lineRule="auto"/>
+        <w:jc w:val="center"/>
+        <w:rPr>
+          <w:rFonts w:ascii="Arial" w:eastAsia="Times New Roman" w:hAnsi="Arial" w:cs="Arial"/>
+        </w:rPr>
+      </w:pPr>
+    </w:p>
+    <w:p>
+      <w:pPr>
+        <w:pStyle w:val="ListParagraph"/>
+        <w:numPr>
+          <w:ilvl w:val="0"/>
+          <w:numId w:val="3"/>
+        </w:numPr>
+        <w:spacing w:after="0" w:line="480" w:lineRule="auto"/>
+        <w:rPr>
+          <w:rFonts w:ascii="Arial" w:eastAsia="Times New Roman" w:hAnsi="Arial" w:cs="Arial"/>
+        </w:rPr>
+      </w:pPr>
+      <w:r>
+        <w:rPr>
+          <w:rFonts w:ascii="Arial" w:eastAsia="Times New Roman" w:hAnsi="Arial" w:cs="Arial"/>
+        </w:rPr>
+        <w:lastRenderedPageBreak/>
+        <w:t>Deleting a custom command</w:t>
+      </w:r>
+    </w:p>
+    <w:p>
+      <w:pPr>
+        <w:spacing w:after="0" w:line="480" w:lineRule="auto"/>
+        <w:jc w:val="center"/>
+        <w:rPr>
+          <w:rFonts w:ascii="Arial" w:eastAsia="Times New Roman" w:hAnsi="Arial" w:cs="Arial"/>
+        </w:rPr>
+      </w:pPr>
+      <w:r>
+        <w:rPr>
+          <w:rFonts w:ascii="Arial" w:eastAsia="Times New Roman" w:hAnsi="Arial" w:cs="Arial"/>
+          <w:noProof/>
+        </w:rPr>
+        <w:drawing>
+          <wp:inline distT="0" distB="0" distL="0" distR="0">
+            <wp:extent cx="5050485" cy="3486778"/>
+            <wp:effectExtent l="0" t="0" r="0" b="0"/>
+            <wp:docPr id="11" name="Picture 11"/>
+            <wp:cNvGraphicFramePr>
+              <a:graphicFrameLocks xmlns:a="http://schemas.openxmlformats.org/drawingml/2006/main" noChangeAspect="1"/>
+            </wp:cNvGraphicFramePr>
+            <a:graphic xmlns:a="http://schemas.openxmlformats.org/drawingml/2006/main">
+              <a:graphicData uri="http://schemas.openxmlformats.org/drawingml/2006/picture">
+                <pic:pic xmlns:pic="http://schemas.openxmlformats.org/drawingml/2006/picture">
+                  <pic:nvPicPr>
+                    <pic:cNvPr id="11" name="Main Page - Custom category - Delete.png"/>
+                    <pic:cNvPicPr/>
+                  </pic:nvPicPr>
+                  <pic:blipFill>
+                    <a:blip r:embed="rId14">
+                      <a:extLst>
+                        <a:ext uri="{28A0092B-C50C-407E-A947-70E740481C1C}">
+                          <a14:useLocalDpi xmlns:a14="http://schemas.microsoft.com/office/drawing/2010/main" val="0"/>
+                        </a:ext>
+                      </a:extLst>
+                    </a:blip>
+                    <a:stretch>
+                      <a:fillRect/>
+                    </a:stretch>
+                  </pic:blipFill>
+                  <pic:spPr>
+                    <a:xfrm>
+                      <a:off x="0" y="0"/>
+                      <a:ext cx="5070950" cy="3500907"/>
+                    </a:xfrm>
+                    <a:prstGeom prst="rect">
+                      <a:avLst/>
+                    </a:prstGeom>
+                  </pic:spPr>
+                </pic:pic>
+              </a:graphicData>
+            </a:graphic>
+          </wp:inline>
+        </w:drawing>
+      </w:r>
+    </w:p>
+    <w:p>
+      <w:pPr>
+        <w:pStyle w:val="ListParagraph"/>
+        <w:numPr>
+          <w:ilvl w:val="0"/>
+          <w:numId w:val="3"/>
+        </w:numPr>
+        <w:spacing w:after="0" w:line="480" w:lineRule="auto"/>
+        <w:rPr>
+          <w:rFonts w:ascii="Arial" w:eastAsia="Times New Roman" w:hAnsi="Arial" w:cs="Arial"/>
+        </w:rPr>
+      </w:pPr>
+      <w:r>
+        <w:rPr>
+          <w:rFonts w:ascii="Arial" w:eastAsia="Times New Roman" w:hAnsi="Arial" w:cs="Arial"/>
+        </w:rPr>
+        <w:t>Changing the system color</w:t>
+      </w:r>
+    </w:p>
+    <w:p>
+      <w:pPr>
+        <w:spacing w:after="0" w:line="480" w:lineRule="auto"/>
+        <w:jc w:val="center"/>
+        <w:rPr>
+          <w:rFonts w:ascii="Arial" w:eastAsia="Times New Roman" w:hAnsi="Arial" w:cs="Arial"/>
+        </w:rPr>
+      </w:pPr>
+      <w:r>
+        <w:rPr>
+          <w:rFonts w:ascii="Arial" w:eastAsia="Times New Roman" w:hAnsi="Arial" w:cs="Arial"/>
+          <w:noProof/>
+        </w:rPr>
+        <w:drawing>
+          <wp:inline distT="0" distB="0" distL="0" distR="0">
+            <wp:extent cx="5020029" cy="3456633"/>
+            <wp:effectExtent l="0" t="0" r="0" b="0"/>
+            <wp:docPr id="12" name="Picture 12"/>
+            <wp:cNvGraphicFramePr>
+              <a:graphicFrameLocks xmlns:a="http://schemas.openxmlformats.org/drawingml/2006/main" noChangeAspect="1"/>
+            </wp:cNvGraphicFramePr>
+            <a:graphic xmlns:a="http://schemas.openxmlformats.org/drawingml/2006/main">
+              <a:graphicData uri="http://schemas.openxmlformats.org/drawingml/2006/picture">
+                <pic:pic xmlns:pic="http://schemas.openxmlformats.org/drawingml/2006/picture">
+                  <pic:nvPicPr>
+                    <pic:cNvPr id="12" name="Main Page - Pink.png"/>
+                    <pic:cNvPicPr/>
+                  </pic:nvPicPr>
+                  <pic:blipFill>
+                    <a:blip r:embed="rId15">
+                      <a:extLst>
+                        <a:ext uri="{28A0092B-C50C-407E-A947-70E740481C1C}">
+                          <a14:useLocalDpi xmlns:a14="http://schemas.microsoft.com/office/drawing/2010/main" val="0"/>
+                        </a:ext>
+                      </a:extLst>
+                    </a:blip>
+                    <a:stretch>
+                      <a:fillRect/>
+                    </a:stretch>
+                  </pic:blipFill>
+                  <pic:spPr>
+                    <a:xfrm>
+                      <a:off x="0" y="0"/>
+                      <a:ext cx="5026816" cy="3461306"/>
+                    </a:xfrm>
+                    <a:prstGeom prst="rect">
+                      <a:avLst/>
+                    </a:prstGeom>
+                  </pic:spPr>
+                </pic:pic>
+              </a:graphicData>
+            </a:graphic>
+          </wp:inline>
+        </w:drawing>
+      </w:r>
+    </w:p>
+    <w:p>
+      <w:pPr>
+        <w:spacing w:after="0" w:line="480" w:lineRule="auto"/>
+        <w:rPr>
+          <w:rFonts w:ascii="Arial" w:eastAsia="Times New Roman" w:hAnsi="Arial" w:cs="Arial"/>
+        </w:rPr>
+      </w:pPr>
+    </w:p>
+    <w:p>
+      <w:pPr>
+        <w:spacing w:after="0" w:line="480" w:lineRule="auto"/>
+        <w:rPr>
+          <w:rFonts w:ascii="Arial" w:eastAsia="Times New Roman" w:hAnsi="Arial" w:cs="Arial"/>
+          <w:b/>
+        </w:rPr>
+      </w:pPr>
+      <w:r>
+        <w:rPr>
+          <w:rFonts w:ascii="Arial" w:eastAsia="Times New Roman" w:hAnsi="Arial" w:cs="Arial"/>
+          <w:b/>
+        </w:rPr>
+        <w:lastRenderedPageBreak/>
+        <w:t>Formal Specification</w:t>
+      </w:r>
+      <w:r>
+        <w:rPr>
+          <w:rFonts w:ascii="Arial" w:eastAsia="Times New Roman" w:hAnsi="Arial" w:cs="Arial"/>
+          <w:b/>
+        </w:rPr>
+        <w:t>: State Diagram</w:t>
+      </w:r>
+    </w:p>
+    <w:p>
+      <w:pPr>
+        <w:spacing w:after="0" w:line="480" w:lineRule="auto"/>
+        <w:rPr>
+          <w:rFonts w:ascii="Arial" w:eastAsia="Times New Roman" w:hAnsi="Arial" w:cs="Arial"/>
+          <w:b/>
+        </w:rPr>
+      </w:pPr>
+      <w:r>
+        <w:rPr>
+          <w:noProof/>
+        </w:rPr>
+        <w:drawing>
+          <wp:inline distT="0" distB="0" distL="0" distR="0" wp14:anchorId="6163AB8B" wp14:editId="14D8E7E8">
+            <wp:extent cx="5943600" cy="2950845"/>
+            <wp:effectExtent l="0" t="0" r="0" b="1905"/>
+            <wp:docPr id="19" name="Picture 19"/>
+            <wp:cNvGraphicFramePr>
+              <a:graphicFrameLocks xmlns:a="http://schemas.openxmlformats.org/drawingml/2006/main" noChangeAspect="1"/>
+            </wp:cNvGraphicFramePr>
+            <a:graphic xmlns:a="http://schemas.openxmlformats.org/drawingml/2006/main">
+              <a:graphicData uri="http://schemas.openxmlformats.org/drawingml/2006/picture">
+                <pic:pic xmlns:pic="http://schemas.openxmlformats.org/drawingml/2006/picture">
+                  <pic:nvPicPr>
+                    <pic:cNvPr id="1" name=""/>
+                    <pic:cNvPicPr/>
+                  </pic:nvPicPr>
+                  <pic:blipFill>
+                    <a:blip r:embed="rId16"/>
+                    <a:stretch>
+                      <a:fillRect/>
+                    </a:stretch>
+                  </pic:blipFill>
+                  <pic:spPr>
+                    <a:xfrm>
+                      <a:off x="0" y="0"/>
+                      <a:ext cx="5943600" cy="2950845"/>
+                    </a:xfrm>
+                    <a:prstGeom prst="rect">
+                      <a:avLst/>
+                    </a:prstGeom>
+                  </pic:spPr>
+                </pic:pic>
+              </a:graphicData>
+            </a:graphic>
+          </wp:inline>
+        </w:drawing>
+      </w:r>
+    </w:p>
+    <w:p>
+      <w:pPr>
+        <w:spacing w:after="0" w:line="480" w:lineRule="auto"/>
+        <w:rPr>
+          <w:rFonts w:ascii="Arial" w:eastAsia="Times New Roman" w:hAnsi="Arial" w:cs="Arial"/>
+        </w:rPr>
+      </w:pPr>
+      <w:r>
+        <w:rPr>
+          <w:rFonts w:ascii="Arial" w:eastAsia="Times New Roman" w:hAnsi="Arial" w:cs="Arial"/>
+          <w:b/>
+        </w:rPr>
+        <w:t>Initial testing:</w:t>
+      </w:r>
+    </w:p>
+    <w:p>
+      <w:pPr>
+        <w:spacing w:after="0" w:line="480" w:lineRule="auto"/>
+        <w:ind w:firstLine="720"/>
+        <w:rPr>
+          <w:rFonts w:ascii="Arial" w:eastAsia="Times New Roman" w:hAnsi="Arial" w:cs="Arial"/>
+        </w:rPr>
+      </w:pPr>
+      <w:r>
+        <w:rPr>
+          <w:rFonts w:ascii="Arial" w:eastAsia="Times New Roman" w:hAnsi="Arial" w:cs="Arial"/>
+        </w:rPr>
+        <w:t xml:space="preserve">I started out by design and laying out all of the pages. Once done, I simulated multiple scenarios using those designs and everything workout great. Nothing needed to be changed since I didn’t start </w:t>
+      </w:r>
+      <w:r>
+        <w:rPr>
+          <w:rFonts w:ascii="Arial" w:eastAsia="Times New Roman" w:hAnsi="Arial" w:cs="Arial"/>
+        </w:rPr>
+        <w:t>test</w:t>
+      </w:r>
+      <w:r>
+        <w:rPr>
+          <w:rFonts w:ascii="Arial" w:eastAsia="Times New Roman" w:hAnsi="Arial" w:cs="Arial"/>
+        </w:rPr>
+        <w:t xml:space="preserve"> until the designs were done.</w:t>
+      </w:r>
+    </w:p>
+    <w:p>
+      <w:pPr>
+        <w:spacing w:after="0" w:line="480" w:lineRule="auto"/>
+        <w:rPr>
+          <w:rFonts w:ascii="Arial" w:eastAsia="Times New Roman" w:hAnsi="Arial" w:cs="Arial"/>
+        </w:rPr>
+      </w:pPr>
+      <w:r>
+        <w:rPr>
+          <w:rFonts w:ascii="Arial" w:eastAsia="Times New Roman" w:hAnsi="Arial" w:cs="Arial"/>
+          <w:b/>
+        </w:rPr>
+        <w:t>Implementation and testing:</w:t>
+      </w:r>
+    </w:p>
+    <w:p>
+      <w:pPr>
+        <w:spacing w:after="0" w:line="480" w:lineRule="auto"/>
+        <w:rPr>
+          <w:rFonts w:ascii="Arial" w:eastAsia="Times New Roman" w:hAnsi="Arial" w:cs="Arial"/>
+        </w:rPr>
+      </w:pPr>
+      <w:r>
+        <w:rPr>
+          <w:rFonts w:ascii="Arial" w:eastAsia="Times New Roman" w:hAnsi="Arial" w:cs="Arial"/>
+        </w:rPr>
+        <w:tab/>
+        <w:t>In the initial design, once the user selected a co</w:t>
+      </w:r>
+      <w:bookmarkStart w:id="0" w:name="_GoBack"/>
+      <w:bookmarkEnd w:id="0"/>
+      <w:r>
+        <w:rPr>
+          <w:rFonts w:ascii="Arial" w:eastAsia="Times New Roman" w:hAnsi="Arial" w:cs="Arial"/>
+        </w:rPr>
+        <w:t>mmand and all the details about that command was displayed, the user had no way of telling what category he or she was currently in. To fix this problem, I added a title label in the top left corner, next to the back button, to let the user know which category, he or she is currently seeing. In the case of the user being in the main page the title just says “Home”.</w:t>
+      </w:r>
+    </w:p>
+    <w:p>
+      <w:pPr>
+        <w:spacing w:after="0" w:line="480" w:lineRule="auto"/>
+        <w:rPr>
+          <w:rFonts w:ascii="Arial" w:eastAsia="Times New Roman" w:hAnsi="Arial" w:cs="Arial"/>
+        </w:rPr>
+      </w:pPr>
+      <w:r>
+        <w:rPr>
+          <w:rFonts w:ascii="Arial" w:eastAsia="Times New Roman" w:hAnsi="Arial" w:cs="Arial"/>
+        </w:rPr>
+        <w:tab/>
+        <w:t>The attributes of the command task object changed a little. The first change is that, the see Also section was removed due to complications about saving commands and not have duplications. The second, a formats list and options list were added. The formats list is just a list that holds different formats of the usability of the command, and the options list holds a list of options available for the use of the command e.g. -l option for the “ls” command.</w:t>
+      </w:r>
+    </w:p>
+    <w:p>
+      <w:pPr>
+        <w:spacing w:after="0" w:line="480" w:lineRule="auto"/>
+        <w:rPr>
+          <w:rFonts w:ascii="Arial" w:eastAsia="Times New Roman" w:hAnsi="Arial" w:cs="Arial"/>
         </w:rPr>
       </w:pPr>
       <w:r>
@@ -914,6 +2087,7 @@
           <w:bCs/>
           <w:color w:val="000000"/>
         </w:rPr>
+        <w:lastRenderedPageBreak/>
         <w:t>Design Rationale:</w:t>
       </w:r>
     </w:p>
@@ -931,7 +2105,204 @@
           <w:color w:val="000000"/>
         </w:rPr>
         <w:tab/>
-        <w:t xml:space="preserve">This User Interface is based on a master/details design. On the main page, the left side contains the list of categories each of which are selectable. On the right, as the user selects a category, the right side shows the list of commands in that category, each displaying the name and a short description of the command. The reason for showing the name and a short description is for expert users who don’t need to see all the details of a command and/or simply want to remind themselves of what that command does. For the new users and students, a command can be clicked on to view more details about it. This page is also based on a master/details design. On the left side, the list of all commands in the same category is displayed and can be selected. On the right, Information about the selected command is shown. </w:t>
+      </w:r>
+      <w:r>
+        <w:rPr>
+          <w:rFonts w:ascii="Arial" w:eastAsia="Times New Roman" w:hAnsi="Arial" w:cs="Arial"/>
+          <w:color w:val="000000"/>
+        </w:rPr>
+        <w:t>The root page is broken down into two sections. The top which is a menu bar and the bottom part which takes up the remaining space and is a container for other pages that shows the data read from the xml file. The menu bar contains a back button that is only visible once the user navigates away from the home data page, a title next to the back button to let the user know what page</w:t>
+      </w:r>
+      <w:r>
+        <w:rPr>
+          <w:rFonts w:ascii="Arial" w:eastAsia="Times New Roman" w:hAnsi="Arial" w:cs="Arial"/>
+          <w:color w:val="000000"/>
+        </w:rPr>
+        <w:t>/category</w:t>
+      </w:r>
+      <w:r>
+        <w:rPr>
+          <w:rFonts w:ascii="Arial" w:eastAsia="Times New Roman" w:hAnsi="Arial" w:cs="Arial"/>
+          <w:color w:val="000000"/>
+        </w:rPr>
+        <w:t xml:space="preserve"> he or she is</w:t>
+      </w:r>
+      <w:r>
+        <w:rPr>
+          <w:rFonts w:ascii="Arial" w:eastAsia="Times New Roman" w:hAnsi="Arial" w:cs="Arial"/>
+          <w:color w:val="000000"/>
+        </w:rPr>
+        <w:t xml:space="preserve"> currently seeing, a textbox to get input from the user to perform a search, a button to initiate the search and finally and toggle button to show and hide a settings panel.</w:t>
+      </w:r>
+    </w:p>
+    <w:p>
+      <w:pPr>
+        <w:spacing w:after="0" w:line="480" w:lineRule="auto"/>
+        <w:ind w:firstLine="720"/>
+        <w:rPr>
+          <w:rFonts w:ascii="Arial" w:eastAsia="Times New Roman" w:hAnsi="Arial" w:cs="Arial"/>
+          <w:color w:val="000000"/>
+        </w:rPr>
+      </w:pPr>
+      <w:r>
+        <w:rPr>
+          <w:rFonts w:ascii="Arial" w:eastAsia="Times New Roman" w:hAnsi="Arial" w:cs="Arial"/>
+          <w:color w:val="000000"/>
+        </w:rPr>
+        <w:t>The</w:t>
+      </w:r>
+      <w:r>
+        <w:rPr>
+          <w:rFonts w:ascii="Arial" w:eastAsia="Times New Roman" w:hAnsi="Arial" w:cs="Arial"/>
+          <w:color w:val="000000"/>
+        </w:rPr>
+        <w:t xml:space="preserve"> search functionality is implemented for users that knows what c</w:t>
+      </w:r>
+      <w:r>
+        <w:rPr>
+          <w:rFonts w:ascii="Arial" w:eastAsia="Times New Roman" w:hAnsi="Arial" w:cs="Arial"/>
+          <w:color w:val="000000"/>
+        </w:rPr>
+        <w:t>ommand he or she is looking for or remembered what it started with but don’t remember the whole command name.</w:t>
+      </w:r>
+      <w:r>
+        <w:rPr>
+          <w:rFonts w:ascii="Arial" w:eastAsia="Times New Roman" w:hAnsi="Arial" w:cs="Arial"/>
+          <w:color w:val="000000"/>
+        </w:rPr>
+        <w:t xml:space="preserve"> If an exact command is found the detailed view of the command is shown</w:t>
+      </w:r>
+      <w:r>
+        <w:rPr>
+          <w:rFonts w:ascii="Arial" w:eastAsia="Times New Roman" w:hAnsi="Arial" w:cs="Arial"/>
+          <w:color w:val="000000"/>
+        </w:rPr>
+        <w:t>, still showing the list of other commands in the same category</w:t>
+      </w:r>
+      <w:r>
+        <w:rPr>
+          <w:rFonts w:ascii="Arial" w:eastAsia="Times New Roman" w:hAnsi="Arial" w:cs="Arial"/>
+          <w:color w:val="000000"/>
+        </w:rPr>
+        <w:t>. If there is more than 1 result, then they are all displayed for the user to choose. If nothing was found, then the user is notified and given an option to search online for more</w:t>
+      </w:r>
+      <w:r>
+        <w:rPr>
+          <w:rFonts w:ascii="Arial" w:eastAsia="Times New Roman" w:hAnsi="Arial" w:cs="Arial"/>
+          <w:color w:val="000000"/>
+        </w:rPr>
+        <w:t xml:space="preserve"> result</w:t>
+      </w:r>
+      <w:r>
+        <w:rPr>
+          <w:rFonts w:ascii="Arial" w:eastAsia="Times New Roman" w:hAnsi="Arial" w:cs="Arial"/>
+          <w:color w:val="000000"/>
+        </w:rPr>
+        <w:t>. For expert users, a shortcut (ctrl + F) will instantly give focus to the search textbox where the user can type and hit enter/return to perform the search.</w:t>
+      </w:r>
+      <w:r>
+        <w:rPr>
+          <w:rFonts w:ascii="Arial" w:eastAsia="Times New Roman" w:hAnsi="Arial" w:cs="Arial"/>
+          <w:color w:val="000000"/>
+        </w:rPr>
+        <w:t xml:space="preserve"> This allows the more advanced users to very quickly find the commands that he or she is looking for.</w:t>
+      </w:r>
+    </w:p>
+    <w:p>
+      <w:pPr>
+        <w:spacing w:after="0" w:line="480" w:lineRule="auto"/>
+        <w:ind w:firstLine="720"/>
+        <w:rPr>
+          <w:rFonts w:ascii="Arial" w:eastAsia="Times New Roman" w:hAnsi="Arial" w:cs="Arial"/>
+          <w:color w:val="000000"/>
+        </w:rPr>
+      </w:pPr>
+      <w:r>
+        <w:rPr>
+          <w:rFonts w:ascii="Arial" w:eastAsia="Times New Roman" w:hAnsi="Arial" w:cs="Arial"/>
+          <w:color w:val="000000"/>
+        </w:rPr>
+        <w:t>The</w:t>
+      </w:r>
+      <w:r>
+        <w:rPr>
+          <w:rFonts w:ascii="Arial" w:eastAsia="Times New Roman" w:hAnsi="Arial" w:cs="Arial"/>
+          <w:color w:val="000000"/>
+        </w:rPr>
+        <w:t xml:space="preserve"> </w:t>
+      </w:r>
+      <w:r>
+        <w:rPr>
+          <w:rFonts w:ascii="Arial" w:eastAsia="Times New Roman" w:hAnsi="Arial" w:cs="Arial"/>
+          <w:color w:val="000000"/>
+        </w:rPr>
+        <w:t>data pages are</w:t>
+      </w:r>
+      <w:r>
+        <w:rPr>
+          <w:rFonts w:ascii="Arial" w:eastAsia="Times New Roman" w:hAnsi="Arial" w:cs="Arial"/>
+          <w:color w:val="000000"/>
+        </w:rPr>
+        <w:t xml:space="preserve"> based on a master/d</w:t>
+      </w:r>
+      <w:r>
+        <w:rPr>
+          <w:rFonts w:ascii="Arial" w:eastAsia="Times New Roman" w:hAnsi="Arial" w:cs="Arial"/>
+          <w:color w:val="000000"/>
+        </w:rPr>
+        <w:t>etails design.</w:t>
+      </w:r>
+      <w:r>
+        <w:rPr>
+          <w:rFonts w:ascii="Arial" w:eastAsia="Times New Roman" w:hAnsi="Arial" w:cs="Arial"/>
+          <w:color w:val="000000"/>
+        </w:rPr>
+        <w:t xml:space="preserve"> On the main data page (Home page), </w:t>
+      </w:r>
+      <w:r>
+        <w:rPr>
+          <w:rFonts w:ascii="Arial" w:eastAsia="Times New Roman" w:hAnsi="Arial" w:cs="Arial"/>
+          <w:color w:val="000000"/>
+        </w:rPr>
+        <w:t xml:space="preserve">the left side contains the list of categories each of which are selectable. On the right, as the user selects a category, the right side shows the list of commands in that category, each displaying the name and a short description of the command. The reason for showing the name and a short description is for expert users who don’t need to see all the details of a command and/or simply want to remind themselves of what that command does. For </w:t>
+      </w:r>
+      <w:r>
+        <w:rPr>
+          <w:rFonts w:ascii="Arial" w:eastAsia="Times New Roman" w:hAnsi="Arial" w:cs="Arial"/>
+          <w:color w:val="000000"/>
+        </w:rPr>
+        <w:t>people who are new to Linux</w:t>
+      </w:r>
+      <w:r>
+        <w:rPr>
+          <w:rFonts w:ascii="Arial" w:eastAsia="Times New Roman" w:hAnsi="Arial" w:cs="Arial"/>
+          <w:color w:val="000000"/>
+        </w:rPr>
+        <w:t xml:space="preserve"> and students, a command can be clicked on to view more details about it. </w:t>
+      </w:r>
+    </w:p>
+    <w:p>
+      <w:pPr>
+        <w:spacing w:after="0" w:line="480" w:lineRule="auto"/>
+        <w:ind w:firstLine="720"/>
+        <w:rPr>
+          <w:rFonts w:ascii="Arial" w:eastAsia="Times New Roman" w:hAnsi="Arial" w:cs="Arial"/>
+          <w:color w:val="000000"/>
+        </w:rPr>
+      </w:pPr>
+      <w:r>
+        <w:rPr>
+          <w:rFonts w:ascii="Arial" w:eastAsia="Times New Roman" w:hAnsi="Arial" w:cs="Arial"/>
+          <w:color w:val="000000"/>
+        </w:rPr>
+        <w:t>Once the user clicks on a command to learn see more details, a new page is displayed. That</w:t>
+      </w:r>
+      <w:r>
+        <w:rPr>
+          <w:rFonts w:ascii="Arial" w:eastAsia="Times New Roman" w:hAnsi="Arial" w:cs="Arial"/>
+          <w:color w:val="000000"/>
+        </w:rPr>
+        <w:t xml:space="preserve"> page is also based on a master/details design. On the left side, the list of all commands in </w:t>
       </w:r>
       <w:r>
         <w:rPr>
@@ -939,51 +2310,167 @@
           <w:color w:val="000000"/>
         </w:rPr>
         <w:lastRenderedPageBreak/>
-        <w:t xml:space="preserve">That includes the name, short description, detailed description, all the different options e.g. -l option for the “ls” command, available for this command, formats on the usability of the command, examples on how to use the command and a link to a webpage where the user can get even more details about the command. On top, next to the back button, the name of the category is shown so the user knows which category he or she is currently in. A search functionality is also implemented for users that knows what command he or she is looking for. If an exact command is found the detailed view of the command is shown. If there is more than 1 </w:t>
-      </w:r>
-      <w:r>
-        <w:rPr>
-          <w:rFonts w:ascii="Arial" w:eastAsia="Times New Roman" w:hAnsi="Arial" w:cs="Arial"/>
-          <w:color w:val="000000"/>
-        </w:rPr>
-        <w:t>result,</w:t>
-      </w:r>
-      <w:r>
-        <w:rPr>
-          <w:rFonts w:ascii="Arial" w:eastAsia="Times New Roman" w:hAnsi="Arial" w:cs="Arial"/>
-          <w:color w:val="000000"/>
-        </w:rPr>
-        <w:t xml:space="preserve"> then they are all displayed for the user to choose. If nothing was </w:t>
-      </w:r>
-      <w:r>
-        <w:rPr>
-          <w:rFonts w:ascii="Arial" w:eastAsia="Times New Roman" w:hAnsi="Arial" w:cs="Arial"/>
-          <w:color w:val="000000"/>
-        </w:rPr>
-        <w:t>found,</w:t>
-      </w:r>
-      <w:r>
-        <w:rPr>
-          <w:rFonts w:ascii="Arial" w:eastAsia="Times New Roman" w:hAnsi="Arial" w:cs="Arial"/>
-          <w:color w:val="000000"/>
-        </w:rPr>
-        <w:t xml:space="preserve"> then the user is notified and given an option to search online for more. For expert users, a shortcut (ctrl + F) will instantly give focus to the search textbox where the user can type and hit enter/return to perform the search. A “Recent” category is implemented, and anytime a command is viewed it gets added to this category without duplications. This list can be cleared under personalization in settings. Some unimplemented features include the ability to add and edit a custom command using </w:t>
-      </w:r>
-      <w:proofErr w:type="spellStart"/>
-      <w:r>
-        <w:rPr>
-          <w:rFonts w:ascii="Arial" w:eastAsia="Times New Roman" w:hAnsi="Arial" w:cs="Arial"/>
-          <w:color w:val="000000"/>
-        </w:rPr>
-        <w:t>using</w:t>
-      </w:r>
-      <w:proofErr w:type="spellEnd"/>
-      <w:r>
-        <w:rPr>
-          <w:rFonts w:ascii="Arial" w:eastAsia="Times New Roman" w:hAnsi="Arial" w:cs="Arial"/>
-          <w:color w:val="000000"/>
-        </w:rPr>
-        <w:t xml:space="preserve"> a form, and delete a command while having the user confirm the deletion.</w:t>
+        <w:t>the same category is displayed and can be selected.</w:t>
+      </w:r>
+      <w:r>
+        <w:rPr>
+          <w:rFonts w:ascii="Arial" w:eastAsia="Times New Roman" w:hAnsi="Arial" w:cs="Arial"/>
+          <w:color w:val="000000"/>
+        </w:rPr>
+        <w:t xml:space="preserve"> The reason is so that the user doesn’t have to go back in order to select a different command that is in the same category. On the right, i</w:t>
+      </w:r>
+      <w:r>
+        <w:rPr>
+          <w:rFonts w:ascii="Arial" w:eastAsia="Times New Roman" w:hAnsi="Arial" w:cs="Arial"/>
+          <w:color w:val="000000"/>
+        </w:rPr>
+        <w:t xml:space="preserve">nformation about the selected command is shown. That includes the name, short description, detailed description, all the different options e.g. -l option for the “ls” command, available for this command, formats on the usability of the command, examples on how to use the command and a link to a webpage where the user can get even more details about the command. </w:t>
+      </w:r>
+      <w:r>
+        <w:rPr>
+          <w:rFonts w:ascii="Arial" w:eastAsia="Times New Roman" w:hAnsi="Arial" w:cs="Arial"/>
+          <w:color w:val="000000"/>
+        </w:rPr>
+        <w:t xml:space="preserve">In some cases, there might be a lot of white space on the right side because the </w:t>
+      </w:r>
+      <w:r>
+        <w:rPr>
+          <w:rFonts w:ascii="Arial" w:eastAsia="Times New Roman" w:hAnsi="Arial" w:cs="Arial"/>
+          <w:color w:val="000000"/>
+        </w:rPr>
+        <w:t>list views</w:t>
+      </w:r>
+      <w:r>
+        <w:rPr>
+          <w:rFonts w:ascii="Arial" w:eastAsia="Times New Roman" w:hAnsi="Arial" w:cs="Arial"/>
+          <w:color w:val="000000"/>
+        </w:rPr>
+        <w:t xml:space="preserve"> that contains the options, examples and formats gets their sizes based on the number of items in them.</w:t>
+      </w:r>
+      <w:r>
+        <w:rPr>
+          <w:rFonts w:ascii="Arial" w:eastAsia="Times New Roman" w:hAnsi="Arial" w:cs="Arial"/>
+          <w:color w:val="000000"/>
+        </w:rPr>
+        <w:t xml:space="preserve"> So the more of those items the more the page is going to be filled.</w:t>
+      </w:r>
+      <w:r>
+        <w:rPr>
+          <w:rFonts w:ascii="Arial" w:eastAsia="Times New Roman" w:hAnsi="Arial" w:cs="Arial"/>
+          <w:color w:val="000000"/>
+        </w:rPr>
+        <w:t xml:space="preserve"> </w:t>
+      </w:r>
+      <w:r>
+        <w:rPr>
+          <w:rFonts w:ascii="Arial" w:eastAsia="Times New Roman" w:hAnsi="Arial" w:cs="Arial"/>
+          <w:color w:val="000000"/>
+        </w:rPr>
+        <w:t>If there are too many items to fit all on the screen, the user will be able to scroll up and down.</w:t>
+      </w:r>
+    </w:p>
+    <w:p>
+      <w:pPr>
+        <w:spacing w:after="0" w:line="480" w:lineRule="auto"/>
+        <w:rPr>
+          <w:rFonts w:ascii="Arial" w:eastAsia="Times New Roman" w:hAnsi="Arial" w:cs="Arial"/>
+          <w:color w:val="000000"/>
+        </w:rPr>
+      </w:pPr>
+      <w:r>
+        <w:rPr>
+          <w:rFonts w:ascii="Arial" w:eastAsia="Times New Roman" w:hAnsi="Arial" w:cs="Arial"/>
+          <w:color w:val="000000"/>
+        </w:rPr>
+        <w:tab/>
+        <w:t>When the program starts, a “Recent” category is added to the list of categories. Once the command objects are loading from the xml file</w:t>
+      </w:r>
+      <w:r>
+        <w:rPr>
+          <w:rFonts w:ascii="Arial" w:eastAsia="Times New Roman" w:hAnsi="Arial" w:cs="Arial"/>
+          <w:color w:val="000000"/>
+        </w:rPr>
+        <w:t xml:space="preserve">, using the recently viewed attribute for each command, commands are added to “Recent” category. As the user views more commands, they are also added to this category without duplication. When the program is about to close, those attributes gets saved to the xml file. </w:t>
+      </w:r>
+      <w:r>
+        <w:rPr>
+          <w:rFonts w:ascii="Arial" w:eastAsia="Times New Roman" w:hAnsi="Arial" w:cs="Arial"/>
+          <w:color w:val="000000"/>
+        </w:rPr>
+        <w:t xml:space="preserve">This </w:t>
+      </w:r>
+      <w:r>
+        <w:rPr>
+          <w:rFonts w:ascii="Arial" w:eastAsia="Times New Roman" w:hAnsi="Arial" w:cs="Arial"/>
+          <w:color w:val="000000"/>
+        </w:rPr>
+        <w:t>category</w:t>
+      </w:r>
+      <w:r>
+        <w:rPr>
+          <w:rFonts w:ascii="Arial" w:eastAsia="Times New Roman" w:hAnsi="Arial" w:cs="Arial"/>
+          <w:color w:val="000000"/>
+        </w:rPr>
+        <w:t xml:space="preserve"> can be cleared under personalization in settings.</w:t>
+      </w:r>
+    </w:p>
+    <w:p>
+      <w:pPr>
+        <w:spacing w:after="0" w:line="480" w:lineRule="auto"/>
+        <w:ind w:firstLine="720"/>
+        <w:rPr>
+          <w:rFonts w:ascii="Arial" w:eastAsia="Times New Roman" w:hAnsi="Arial" w:cs="Arial"/>
+          <w:color w:val="000000"/>
+        </w:rPr>
+      </w:pPr>
+      <w:r>
+        <w:rPr>
+          <w:rFonts w:ascii="Arial" w:eastAsia="Times New Roman" w:hAnsi="Arial" w:cs="Arial"/>
+          <w:color w:val="000000"/>
+        </w:rPr>
+        <w:t xml:space="preserve">Some unimplemented features include the ability to add and edit a custom command using a form, and delete a command </w:t>
+      </w:r>
+      <w:r>
+        <w:rPr>
+          <w:rFonts w:ascii="Arial" w:eastAsia="Times New Roman" w:hAnsi="Arial" w:cs="Arial"/>
+          <w:color w:val="000000"/>
+        </w:rPr>
+        <w:t>after the user</w:t>
+      </w:r>
+      <w:r>
+        <w:rPr>
+          <w:rFonts w:ascii="Arial" w:eastAsia="Times New Roman" w:hAnsi="Arial" w:cs="Arial"/>
+          <w:color w:val="000000"/>
+        </w:rPr>
+        <w:t xml:space="preserve"> confirm</w:t>
+      </w:r>
+      <w:r>
+        <w:rPr>
+          <w:rFonts w:ascii="Arial" w:eastAsia="Times New Roman" w:hAnsi="Arial" w:cs="Arial"/>
+          <w:color w:val="000000"/>
+        </w:rPr>
+        <w:t>s</w:t>
+      </w:r>
+      <w:r>
+        <w:rPr>
+          <w:rFonts w:ascii="Arial" w:eastAsia="Times New Roman" w:hAnsi="Arial" w:cs="Arial"/>
+          <w:color w:val="000000"/>
+        </w:rPr>
+        <w:t xml:space="preserve"> the deletion.</w:t>
+      </w:r>
+      <w:r>
+        <w:rPr>
+          <w:rFonts w:ascii="Arial" w:eastAsia="Times New Roman" w:hAnsi="Arial" w:cs="Arial"/>
+          <w:color w:val="000000"/>
+        </w:rPr>
+        <w:t xml:space="preserve"> All of those command would be added to the “Custom” category that is added to the list of categories when the program starts and saved before the program exits</w:t>
+      </w:r>
+      <w:r>
+        <w:rPr>
+          <w:rFonts w:ascii="Arial" w:eastAsia="Times New Roman" w:hAnsi="Arial" w:cs="Arial"/>
+          <w:color w:val="000000"/>
+        </w:rPr>
+        <w:t>. Another feature is to allow customization of the system for the for the user, mainly being able to change the theme color of the program.</w:t>
       </w:r>
     </w:p>
     <w:p>
@@ -1058,7 +2545,7 @@
                     <pic:cNvPicPr/>
                   </pic:nvPicPr>
                   <pic:blipFill>
-                    <a:blip r:embed="rId5" cstate="print">
+                    <a:blip r:embed="rId17" cstate="print">
                       <a:extLst>
                         <a:ext uri="{28A0092B-C50C-407E-A947-70E740481C1C}">
                           <a14:useLocalDpi xmlns:a14="http://schemas.microsoft.com/office/drawing/2010/main" val="0"/>
@@ -1107,21 +2594,63 @@
         </w:rPr>
         <w:t xml:space="preserve">is displayed, and on the right, the details of the selected command </w:t>
       </w:r>
-      <w:proofErr w:type="gramStart"/>
-      <w:r>
-        <w:rPr>
-          <w:rFonts w:ascii="Arial" w:eastAsia="Times New Roman" w:hAnsi="Arial" w:cs="Arial"/>
-          <w:color w:val="000000"/>
-        </w:rPr>
-        <w:t>is</w:t>
-      </w:r>
-      <w:proofErr w:type="gramEnd"/>
+      <w:r>
+        <w:rPr>
+          <w:rFonts w:ascii="Arial" w:eastAsia="Times New Roman" w:hAnsi="Arial" w:cs="Arial"/>
+          <w:color w:val="000000"/>
+        </w:rPr>
+        <w:t>are</w:t>
+      </w:r>
       <w:r>
         <w:rPr>
           <w:rFonts w:ascii="Arial" w:eastAsia="Times New Roman" w:hAnsi="Arial" w:cs="Arial"/>
           <w:color w:val="000000"/>
         </w:rPr>
         <w:t xml:space="preserve"> shown.</w:t>
+      </w:r>
+      <w:r>
+        <w:rPr>
+          <w:rFonts w:ascii="Arial" w:eastAsia="Times New Roman" w:hAnsi="Arial" w:cs="Arial"/>
+          <w:color w:val="000000"/>
+        </w:rPr>
+        <w:t xml:space="preserve"> In this picture there is a lot of white space on</w:t>
+      </w:r>
+      <w:r>
+        <w:rPr>
+          <w:rFonts w:ascii="Arial" w:eastAsia="Times New Roman" w:hAnsi="Arial" w:cs="Arial"/>
+          <w:color w:val="000000"/>
+        </w:rPr>
+        <w:t xml:space="preserve"> the right. T</w:t>
+      </w:r>
+      <w:r>
+        <w:rPr>
+          <w:rFonts w:ascii="Arial" w:eastAsia="Times New Roman" w:hAnsi="Arial" w:cs="Arial"/>
+          <w:color w:val="000000"/>
+        </w:rPr>
+        <w:t xml:space="preserve">hat is because each individual </w:t>
+      </w:r>
+      <w:proofErr w:type="spellStart"/>
+      <w:r>
+        <w:rPr>
+          <w:rFonts w:ascii="Arial" w:eastAsia="Times New Roman" w:hAnsi="Arial" w:cs="Arial"/>
+          <w:color w:val="000000"/>
+        </w:rPr>
+        <w:t>ListView</w:t>
+      </w:r>
+      <w:proofErr w:type="spellEnd"/>
+      <w:r>
+        <w:rPr>
+          <w:rFonts w:ascii="Arial" w:eastAsia="Times New Roman" w:hAnsi="Arial" w:cs="Arial"/>
+          <w:color w:val="000000"/>
+        </w:rPr>
+        <w:t xml:space="preserve"> containing the list of options, the list of examples and the list of formats</w:t>
+      </w:r>
+      <w:r>
+        <w:rPr>
+          <w:rFonts w:ascii="Arial" w:eastAsia="Times New Roman" w:hAnsi="Arial" w:cs="Arial"/>
+          <w:color w:val="000000"/>
+        </w:rPr>
+        <w:t xml:space="preserve"> resizes as items gets added. Since there aren’t a lot of each item, then there is a lot of white space.</w:t>
       </w:r>
     </w:p>
     <w:p>
@@ -1155,7 +2684,7 @@
                     <pic:cNvPicPr/>
                   </pic:nvPicPr>
                   <pic:blipFill>
-                    <a:blip r:embed="rId6" cstate="print">
+                    <a:blip r:embed="rId18" cstate="print">
                       <a:extLst>
                         <a:ext uri="{28A0092B-C50C-407E-A947-70E740481C1C}">
                           <a14:useLocalDpi xmlns:a14="http://schemas.microsoft.com/office/drawing/2010/main" val="0"/>
@@ -1244,7 +2773,7 @@
                     <pic:cNvPicPr/>
                   </pic:nvPicPr>
                   <pic:blipFill rotWithShape="1">
-                    <a:blip r:embed="rId7" cstate="print">
+                    <a:blip r:embed="rId19" cstate="print">
                       <a:extLst>
                         <a:ext uri="{28A0092B-C50C-407E-A947-70E740481C1C}">
                           <a14:useLocalDpi xmlns:a14="http://schemas.microsoft.com/office/drawing/2010/main" val="0"/>
@@ -1340,7 +2869,7 @@
                     <pic:cNvPicPr/>
                   </pic:nvPicPr>
                   <pic:blipFill rotWithShape="1">
-                    <a:blip r:embed="rId8" cstate="print">
+                    <a:blip r:embed="rId20" cstate="print">
                       <a:extLst>
                         <a:ext uri="{28A0092B-C50C-407E-A947-70E740481C1C}">
                           <a14:useLocalDpi xmlns:a14="http://schemas.microsoft.com/office/drawing/2010/main" val="0"/>
@@ -1412,15 +2941,13 @@
         </w:rPr>
         <w:t xml:space="preserve"> no result </w:t>
       </w:r>
-      <w:proofErr w:type="gramStart"/>
-      <w:r>
-        <w:rPr>
-          <w:rFonts w:ascii="Arial" w:eastAsia="Times New Roman" w:hAnsi="Arial" w:cs="Arial"/>
-          <w:color w:val="000000"/>
-        </w:rPr>
-        <w:t>were</w:t>
-      </w:r>
-      <w:proofErr w:type="gramEnd"/>
+      <w:r>
+        <w:rPr>
+          <w:rFonts w:ascii="Arial" w:eastAsia="Times New Roman" w:hAnsi="Arial" w:cs="Arial"/>
+          <w:color w:val="000000"/>
+        </w:rPr>
+        <w:t>was</w:t>
+      </w:r>
       <w:r>
         <w:rPr>
           <w:rFonts w:ascii="Arial" w:eastAsia="Times New Roman" w:hAnsi="Arial" w:cs="Arial"/>
@@ -1437,7 +2964,6 @@
           <w:color w:val="000000"/>
         </w:rPr>
       </w:pPr>
-      <w:bookmarkStart w:id="0" w:name="_GoBack"/>
       <w:r>
         <w:rPr>
           <w:rFonts w:ascii="Arial" w:eastAsia="Times New Roman" w:hAnsi="Arial" w:cs="Arial"/>
@@ -1460,7 +2986,7 @@
                     <pic:cNvPicPr/>
                   </pic:nvPicPr>
                   <pic:blipFill>
-                    <a:blip r:embed="rId9" cstate="print">
+                    <a:blip r:embed="rId21" cstate="print">
                       <a:extLst>
                         <a:ext uri="{28A0092B-C50C-407E-A947-70E740481C1C}">
                           <a14:useLocalDpi xmlns:a14="http://schemas.microsoft.com/office/drawing/2010/main" val="0"/>
@@ -1486,33 +3012,40 @@
           </wp:inline>
         </w:drawing>
       </w:r>
-      <w:bookmarkEnd w:id="0"/>
-    </w:p>
-    <w:p>
-      <w:pPr>
-        <w:spacing w:after="0" w:line="480" w:lineRule="auto"/>
-        <w:rPr>
-          <w:rFonts w:ascii="Times New Roman" w:eastAsia="Times New Roman" w:hAnsi="Times New Roman" w:cs="Times New Roman"/>
+    </w:p>
+    <w:p>
+      <w:pPr>
+        <w:spacing w:after="0" w:line="480" w:lineRule="auto"/>
+        <w:rPr>
+          <w:rFonts w:ascii="Arial" w:eastAsia="Times New Roman" w:hAnsi="Arial" w:cs="Arial"/>
           <w:b/>
-          <w:sz w:val="24"/>
-          <w:szCs w:val="24"/>
         </w:rPr>
       </w:pPr>
     </w:p>
     <w:p>
       <w:pPr>
         <w:spacing w:line="480" w:lineRule="auto"/>
-      </w:pPr>
-      <w:r>
+        <w:rPr>
+          <w:rFonts w:ascii="Arial" w:hAnsi="Arial" w:cs="Arial"/>
+        </w:rPr>
+      </w:pPr>
+      <w:r>
+        <w:rPr>
+          <w:rFonts w:ascii="Arial" w:hAnsi="Arial" w:cs="Arial"/>
+        </w:rPr>
         <w:t>If the user clicks on search online link</w:t>
       </w:r>
     </w:p>
     <w:p>
       <w:pPr>
         <w:spacing w:line="480" w:lineRule="auto"/>
-      </w:pPr>
-      <w:r>
-        <w:rPr>
+        <w:rPr>
+          <w:rFonts w:ascii="Arial" w:hAnsi="Arial" w:cs="Arial"/>
+        </w:rPr>
+      </w:pPr>
+      <w:r>
+        <w:rPr>
+          <w:rFonts w:ascii="Arial" w:hAnsi="Arial" w:cs="Arial"/>
           <w:noProof/>
         </w:rPr>
         <w:lastRenderedPageBreak/>
@@ -1532,7 +3065,7 @@
                     <pic:cNvPicPr/>
                   </pic:nvPicPr>
                   <pic:blipFill>
-                    <a:blip r:embed="rId10" cstate="print">
+                    <a:blip r:embed="rId22" cstate="print">
                       <a:extLst>
                         <a:ext uri="{28A0092B-C50C-407E-A947-70E740481C1C}">
                           <a14:useLocalDpi xmlns:a14="http://schemas.microsoft.com/office/drawing/2010/main" val="0"/>
@@ -1559,6 +3092,492 @@
         </w:drawing>
       </w:r>
     </w:p>
+    <w:p>
+      <w:pPr>
+        <w:spacing w:line="480" w:lineRule="auto"/>
+        <w:rPr>
+          <w:rFonts w:ascii="Arial" w:hAnsi="Arial" w:cs="Arial"/>
+        </w:rPr>
+      </w:pPr>
+    </w:p>
+    <w:p>
+      <w:pPr>
+        <w:spacing w:line="480" w:lineRule="auto"/>
+        <w:rPr>
+          <w:rFonts w:ascii="Arial" w:hAnsi="Arial" w:cs="Arial"/>
+        </w:rPr>
+      </w:pPr>
+    </w:p>
+    <w:p>
+      <w:pPr>
+        <w:spacing w:line="480" w:lineRule="auto"/>
+        <w:rPr>
+          <w:rFonts w:ascii="Arial" w:hAnsi="Arial" w:cs="Arial"/>
+        </w:rPr>
+      </w:pPr>
+    </w:p>
+    <w:p>
+      <w:pPr>
+        <w:spacing w:line="480" w:lineRule="auto"/>
+        <w:rPr>
+          <w:rFonts w:ascii="Arial" w:hAnsi="Arial" w:cs="Arial"/>
+        </w:rPr>
+      </w:pPr>
+    </w:p>
+    <w:p>
+      <w:pPr>
+        <w:spacing w:line="480" w:lineRule="auto"/>
+        <w:rPr>
+          <w:rFonts w:ascii="Arial" w:hAnsi="Arial" w:cs="Arial"/>
+        </w:rPr>
+      </w:pPr>
+    </w:p>
+    <w:p>
+      <w:pPr>
+        <w:spacing w:line="480" w:lineRule="auto"/>
+        <w:rPr>
+          <w:rFonts w:ascii="Arial" w:hAnsi="Arial" w:cs="Arial"/>
+        </w:rPr>
+      </w:pPr>
+    </w:p>
+    <w:p>
+      <w:pPr>
+        <w:spacing w:line="480" w:lineRule="auto"/>
+        <w:rPr>
+          <w:rFonts w:ascii="Arial" w:hAnsi="Arial" w:cs="Arial"/>
+        </w:rPr>
+      </w:pPr>
+    </w:p>
+    <w:p>
+      <w:pPr>
+        <w:spacing w:line="480" w:lineRule="auto"/>
+        <w:rPr>
+          <w:rFonts w:ascii="Arial" w:hAnsi="Arial" w:cs="Arial"/>
+        </w:rPr>
+      </w:pPr>
+    </w:p>
+    <w:p>
+      <w:pPr>
+        <w:spacing w:line="480" w:lineRule="auto"/>
+        <w:rPr>
+          <w:rFonts w:ascii="Arial" w:hAnsi="Arial" w:cs="Arial"/>
+        </w:rPr>
+      </w:pPr>
+    </w:p>
+    <w:p>
+      <w:pPr>
+        <w:spacing w:line="480" w:lineRule="auto"/>
+        <w:rPr>
+          <w:rFonts w:ascii="Arial" w:hAnsi="Arial" w:cs="Arial"/>
+        </w:rPr>
+      </w:pPr>
+    </w:p>
+    <w:p>
+      <w:pPr>
+        <w:spacing w:line="480" w:lineRule="auto"/>
+        <w:rPr>
+          <w:rFonts w:ascii="Arial" w:hAnsi="Arial" w:cs="Arial"/>
+        </w:rPr>
+      </w:pPr>
+      <w:r>
+        <w:rPr>
+          <w:rFonts w:ascii="Arial" w:hAnsi="Arial" w:cs="Arial"/>
+        </w:rPr>
+        <w:lastRenderedPageBreak/>
+        <w:t>Settings</w:t>
+      </w:r>
+      <w:r>
+        <w:rPr>
+          <w:rFonts w:ascii="Arial" w:hAnsi="Arial" w:cs="Arial"/>
+        </w:rPr>
+        <w:t xml:space="preserve"> Options</w:t>
+      </w:r>
+    </w:p>
+    <w:p>
+      <w:pPr>
+        <w:spacing w:line="480" w:lineRule="auto"/>
+        <w:rPr>
+          <w:rFonts w:ascii="Arial" w:hAnsi="Arial" w:cs="Arial"/>
+        </w:rPr>
+      </w:pPr>
+      <w:r>
+        <w:rPr>
+          <w:rFonts w:ascii="Arial" w:hAnsi="Arial" w:cs="Arial"/>
+          <w:noProof/>
+        </w:rPr>
+        <w:drawing>
+          <wp:inline distT="0" distB="0" distL="0" distR="0">
+            <wp:extent cx="2647315" cy="4045789"/>
+            <wp:effectExtent l="0" t="0" r="635" b="0"/>
+            <wp:docPr id="20" name="Picture 20"/>
+            <wp:cNvGraphicFramePr>
+              <a:graphicFrameLocks xmlns:a="http://schemas.openxmlformats.org/drawingml/2006/main" noChangeAspect="1"/>
+            </wp:cNvGraphicFramePr>
+            <a:graphic xmlns:a="http://schemas.openxmlformats.org/drawingml/2006/main">
+              <a:graphicData uri="http://schemas.openxmlformats.org/drawingml/2006/picture">
+                <pic:pic xmlns:pic="http://schemas.openxmlformats.org/drawingml/2006/picture">
+                  <pic:nvPicPr>
+                    <pic:cNvPr id="20" name="Settings.png"/>
+                    <pic:cNvPicPr/>
+                  </pic:nvPicPr>
+                  <pic:blipFill rotWithShape="1">
+                    <a:blip r:embed="rId23">
+                      <a:extLst>
+                        <a:ext uri="{28A0092B-C50C-407E-A947-70E740481C1C}">
+                          <a14:useLocalDpi xmlns:a14="http://schemas.microsoft.com/office/drawing/2010/main" val="0"/>
+                        </a:ext>
+                      </a:extLst>
+                    </a:blip>
+                    <a:srcRect l="15828" b="52507"/>
+                    <a:stretch/>
+                  </pic:blipFill>
+                  <pic:spPr bwMode="auto">
+                    <a:xfrm>
+                      <a:off x="0" y="0"/>
+                      <a:ext cx="2710911" cy="4142980"/>
+                    </a:xfrm>
+                    <a:prstGeom prst="rect">
+                      <a:avLst/>
+                    </a:prstGeom>
+                    <a:ln>
+                      <a:noFill/>
+                    </a:ln>
+                    <a:extLst>
+                      <a:ext uri="{53640926-AAD7-44D8-BBD7-CCE9431645EC}">
+                        <a14:shadowObscured xmlns:a14="http://schemas.microsoft.com/office/drawing/2010/main"/>
+                      </a:ext>
+                    </a:extLst>
+                  </pic:spPr>
+                </pic:pic>
+              </a:graphicData>
+            </a:graphic>
+          </wp:inline>
+        </w:drawing>
+      </w:r>
+      <w:r>
+        <w:rPr>
+          <w:rFonts w:ascii="Arial" w:hAnsi="Arial" w:cs="Arial"/>
+        </w:rPr>
+        <w:t xml:space="preserve">     </w:t>
+      </w:r>
+      <w:r>
+        <w:rPr>
+          <w:rFonts w:ascii="Arial" w:hAnsi="Arial" w:cs="Arial"/>
+          <w:noProof/>
+        </w:rPr>
+        <w:drawing>
+          <wp:inline distT="0" distB="0" distL="0" distR="0">
+            <wp:extent cx="2734222" cy="4054415"/>
+            <wp:effectExtent l="0" t="0" r="9525" b="3810"/>
+            <wp:docPr id="21" name="Picture 21"/>
+            <wp:cNvGraphicFramePr>
+              <a:graphicFrameLocks xmlns:a="http://schemas.openxmlformats.org/drawingml/2006/main" noChangeAspect="1"/>
+            </wp:cNvGraphicFramePr>
+            <a:graphic xmlns:a="http://schemas.openxmlformats.org/drawingml/2006/main">
+              <a:graphicData uri="http://schemas.openxmlformats.org/drawingml/2006/picture">
+                <pic:pic xmlns:pic="http://schemas.openxmlformats.org/drawingml/2006/picture">
+                  <pic:nvPicPr>
+                    <pic:cNvPr id="21" name="SettingsPersonalization.png"/>
+                    <pic:cNvPicPr/>
+                  </pic:nvPicPr>
+                  <pic:blipFill rotWithShape="1">
+                    <a:blip r:embed="rId24">
+                      <a:extLst>
+                        <a:ext uri="{28A0092B-C50C-407E-A947-70E740481C1C}">
+                          <a14:useLocalDpi xmlns:a14="http://schemas.microsoft.com/office/drawing/2010/main" val="0"/>
+                        </a:ext>
+                      </a:extLst>
+                    </a:blip>
+                    <a:srcRect l="-547" t="-1" r="547" b="52804"/>
+                    <a:stretch/>
+                  </pic:blipFill>
+                  <pic:spPr bwMode="auto">
+                    <a:xfrm>
+                      <a:off x="0" y="0"/>
+                      <a:ext cx="2910456" cy="4315743"/>
+                    </a:xfrm>
+                    <a:prstGeom prst="rect">
+                      <a:avLst/>
+                    </a:prstGeom>
+                    <a:ln>
+                      <a:noFill/>
+                    </a:ln>
+                    <a:extLst>
+                      <a:ext uri="{53640926-AAD7-44D8-BBD7-CCE9431645EC}">
+                        <a14:shadowObscured xmlns:a14="http://schemas.microsoft.com/office/drawing/2010/main"/>
+                      </a:ext>
+                    </a:extLst>
+                  </pic:spPr>
+                </pic:pic>
+              </a:graphicData>
+            </a:graphic>
+          </wp:inline>
+        </w:drawing>
+      </w:r>
+      <w:r>
+        <w:rPr>
+          <w:rFonts w:ascii="Arial" w:hAnsi="Arial" w:cs="Arial"/>
+        </w:rPr>
+        <w:t xml:space="preserve">  </w:t>
+      </w:r>
+      <w:r>
+        <w:rPr>
+          <w:rFonts w:ascii="Arial" w:hAnsi="Arial" w:cs="Arial"/>
+          <w:noProof/>
+        </w:rPr>
+        <w:drawing>
+          <wp:inline distT="0" distB="0" distL="0" distR="0">
+            <wp:extent cx="2535226" cy="3528204"/>
+            <wp:effectExtent l="0" t="0" r="0" b="0"/>
+            <wp:docPr id="22" name="Picture 22"/>
+            <wp:cNvGraphicFramePr>
+              <a:graphicFrameLocks xmlns:a="http://schemas.openxmlformats.org/drawingml/2006/main" noChangeAspect="1"/>
+            </wp:cNvGraphicFramePr>
+            <a:graphic xmlns:a="http://schemas.openxmlformats.org/drawingml/2006/main">
+              <a:graphicData uri="http://schemas.openxmlformats.org/drawingml/2006/picture">
+                <pic:pic xmlns:pic="http://schemas.openxmlformats.org/drawingml/2006/picture">
+                  <pic:nvPicPr>
+                    <pic:cNvPr id="22" name="SettingsHelp.png"/>
+                    <pic:cNvPicPr/>
+                  </pic:nvPicPr>
+                  <pic:blipFill rotWithShape="1">
+                    <a:blip r:embed="rId25">
+                      <a:extLst>
+                        <a:ext uri="{28A0092B-C50C-407E-A947-70E740481C1C}">
+                          <a14:useLocalDpi xmlns:a14="http://schemas.microsoft.com/office/drawing/2010/main" val="0"/>
+                        </a:ext>
+                      </a:extLst>
+                    </a:blip>
+                    <a:srcRect l="10844" t="2" b="57750"/>
+                    <a:stretch/>
+                  </pic:blipFill>
+                  <pic:spPr bwMode="auto">
+                    <a:xfrm>
+                      <a:off x="0" y="0"/>
+                      <a:ext cx="2705612" cy="3765325"/>
+                    </a:xfrm>
+                    <a:prstGeom prst="rect">
+                      <a:avLst/>
+                    </a:prstGeom>
+                    <a:ln>
+                      <a:noFill/>
+                    </a:ln>
+                    <a:extLst>
+                      <a:ext uri="{53640926-AAD7-44D8-BBD7-CCE9431645EC}">
+                        <a14:shadowObscured xmlns:a14="http://schemas.microsoft.com/office/drawing/2010/main"/>
+                      </a:ext>
+                    </a:extLst>
+                  </pic:spPr>
+                </pic:pic>
+              </a:graphicData>
+            </a:graphic>
+          </wp:inline>
+        </w:drawing>
+      </w:r>
+      <w:r>
+        <w:rPr>
+          <w:rFonts w:ascii="Arial" w:hAnsi="Arial" w:cs="Arial"/>
+          <w:noProof/>
+        </w:rPr>
+        <w:drawing>
+          <wp:inline distT="0" distB="0" distL="0" distR="0">
+            <wp:extent cx="2956941" cy="3562710"/>
+            <wp:effectExtent l="0" t="0" r="0" b="0"/>
+            <wp:docPr id="23" name="Picture 23"/>
+            <wp:cNvGraphicFramePr>
+              <a:graphicFrameLocks xmlns:a="http://schemas.openxmlformats.org/drawingml/2006/main" noChangeAspect="1"/>
+            </wp:cNvGraphicFramePr>
+            <a:graphic xmlns:a="http://schemas.openxmlformats.org/drawingml/2006/main">
+              <a:graphicData uri="http://schemas.openxmlformats.org/drawingml/2006/picture">
+                <pic:pic xmlns:pic="http://schemas.openxmlformats.org/drawingml/2006/picture">
+                  <pic:nvPicPr>
+                    <pic:cNvPr id="23" name="SettingsAbout.png"/>
+                    <pic:cNvPicPr/>
+                  </pic:nvPicPr>
+                  <pic:blipFill rotWithShape="1">
+                    <a:blip r:embed="rId26">
+                      <a:extLst>
+                        <a:ext uri="{28A0092B-C50C-407E-A947-70E740481C1C}">
+                          <a14:useLocalDpi xmlns:a14="http://schemas.microsoft.com/office/drawing/2010/main" val="0"/>
+                        </a:ext>
+                      </a:extLst>
+                    </a:blip>
+                    <a:srcRect t="-1" b="60350"/>
+                    <a:stretch/>
+                  </pic:blipFill>
+                  <pic:spPr bwMode="auto">
+                    <a:xfrm>
+                      <a:off x="0" y="0"/>
+                      <a:ext cx="2992015" cy="3604969"/>
+                    </a:xfrm>
+                    <a:prstGeom prst="rect">
+                      <a:avLst/>
+                    </a:prstGeom>
+                    <a:ln>
+                      <a:noFill/>
+                    </a:ln>
+                    <a:extLst>
+                      <a:ext uri="{53640926-AAD7-44D8-BBD7-CCE9431645EC}">
+                        <a14:shadowObscured xmlns:a14="http://schemas.microsoft.com/office/drawing/2010/main"/>
+                      </a:ext>
+                    </a:extLst>
+                  </pic:spPr>
+                </pic:pic>
+              </a:graphicData>
+            </a:graphic>
+          </wp:inline>
+        </w:drawing>
+      </w:r>
+    </w:p>
+    <w:p>
+      <w:pPr>
+        <w:spacing w:line="480" w:lineRule="auto"/>
+        <w:rPr>
+          <w:rFonts w:ascii="Arial" w:hAnsi="Arial" w:cs="Arial"/>
+          <w:b/>
+        </w:rPr>
+      </w:pPr>
+      <w:r>
+        <w:rPr>
+          <w:rFonts w:ascii="Arial" w:hAnsi="Arial" w:cs="Arial"/>
+          <w:b/>
+        </w:rPr>
+        <w:lastRenderedPageBreak/>
+        <w:t>Content Diagram:</w:t>
+      </w:r>
+    </w:p>
+    <w:p>
+      <w:pPr>
+        <w:spacing w:line="480" w:lineRule="auto"/>
+        <w:rPr>
+          <w:rFonts w:ascii="Arial" w:hAnsi="Arial" w:cs="Arial"/>
+          <w:b/>
+        </w:rPr>
+      </w:pPr>
+      <w:r>
+        <w:rPr>
+          <w:rFonts w:ascii="Arial" w:hAnsi="Arial" w:cs="Arial"/>
+          <w:b/>
+          <w:noProof/>
+        </w:rPr>
+        <w:drawing>
+          <wp:inline distT="0" distB="0" distL="0" distR="0">
+            <wp:extent cx="7742049" cy="5803228"/>
+            <wp:effectExtent l="0" t="1905" r="0" b="0"/>
+            <wp:docPr id="24" name="Picture 24"/>
+            <wp:cNvGraphicFramePr>
+              <a:graphicFrameLocks xmlns:a="http://schemas.openxmlformats.org/drawingml/2006/main" noChangeAspect="1"/>
+            </wp:cNvGraphicFramePr>
+            <a:graphic xmlns:a="http://schemas.openxmlformats.org/drawingml/2006/main">
+              <a:graphicData uri="http://schemas.openxmlformats.org/drawingml/2006/picture">
+                <pic:pic xmlns:pic="http://schemas.openxmlformats.org/drawingml/2006/picture">
+                  <pic:nvPicPr>
+                    <pic:cNvPr id="24" name="ContentDiagram.png"/>
+                    <pic:cNvPicPr/>
+                  </pic:nvPicPr>
+                  <pic:blipFill>
+                    <a:blip r:embed="rId27">
+                      <a:extLst>
+                        <a:ext uri="{28A0092B-C50C-407E-A947-70E740481C1C}">
+                          <a14:useLocalDpi xmlns:a14="http://schemas.microsoft.com/office/drawing/2010/main" val="0"/>
+                        </a:ext>
+                      </a:extLst>
+                    </a:blip>
+                    <a:stretch>
+                      <a:fillRect/>
+                    </a:stretch>
+                  </pic:blipFill>
+                  <pic:spPr>
+                    <a:xfrm rot="5400000">
+                      <a:off x="0" y="0"/>
+                      <a:ext cx="7760500" cy="5817058"/>
+                    </a:xfrm>
+                    <a:prstGeom prst="rect">
+                      <a:avLst/>
+                    </a:prstGeom>
+                  </pic:spPr>
+                </pic:pic>
+              </a:graphicData>
+            </a:graphic>
+          </wp:inline>
+        </w:drawing>
+      </w:r>
+    </w:p>
+    <w:p>
+      <w:pPr>
+        <w:spacing w:line="480" w:lineRule="auto"/>
+        <w:rPr>
+          <w:rFonts w:ascii="Arial" w:hAnsi="Arial" w:cs="Arial"/>
+          <w:b/>
+        </w:rPr>
+      </w:pPr>
+      <w:r>
+        <w:rPr>
+          <w:rFonts w:ascii="Arial" w:hAnsi="Arial" w:cs="Arial"/>
+          <w:b/>
+        </w:rPr>
+        <w:lastRenderedPageBreak/>
+        <w:t>Class/Model Diagram:</w:t>
+      </w:r>
+    </w:p>
+    <w:p>
+      <w:pPr>
+        <w:spacing w:line="480" w:lineRule="auto"/>
+        <w:jc w:val="center"/>
+        <w:rPr>
+          <w:rFonts w:ascii="Arial" w:hAnsi="Arial" w:cs="Arial"/>
+          <w:b/>
+        </w:rPr>
+      </w:pPr>
+      <w:r>
+        <w:rPr>
+          <w:rFonts w:ascii="Arial" w:hAnsi="Arial" w:cs="Arial"/>
+          <w:b/>
+          <w:noProof/>
+        </w:rPr>
+        <w:drawing>
+          <wp:inline distT="0" distB="0" distL="0" distR="0">
+            <wp:extent cx="7748916" cy="4358765"/>
+            <wp:effectExtent l="0" t="317" r="4127" b="4128"/>
+            <wp:docPr id="25" name="Picture 25"/>
+            <wp:cNvGraphicFramePr>
+              <a:graphicFrameLocks xmlns:a="http://schemas.openxmlformats.org/drawingml/2006/main" noChangeAspect="1"/>
+            </wp:cNvGraphicFramePr>
+            <a:graphic xmlns:a="http://schemas.openxmlformats.org/drawingml/2006/main">
+              <a:graphicData uri="http://schemas.openxmlformats.org/drawingml/2006/picture">
+                <pic:pic xmlns:pic="http://schemas.openxmlformats.org/drawingml/2006/picture">
+                  <pic:nvPicPr>
+                    <pic:cNvPr id="25" name="ClassDiagram.PNG"/>
+                    <pic:cNvPicPr/>
+                  </pic:nvPicPr>
+                  <pic:blipFill>
+                    <a:blip r:embed="rId28">
+                      <a:extLst>
+                        <a:ext uri="{28A0092B-C50C-407E-A947-70E740481C1C}">
+                          <a14:useLocalDpi xmlns:a14="http://schemas.microsoft.com/office/drawing/2010/main" val="0"/>
+                        </a:ext>
+                      </a:extLst>
+                    </a:blip>
+                    <a:stretch>
+                      <a:fillRect/>
+                    </a:stretch>
+                  </pic:blipFill>
+                  <pic:spPr>
+                    <a:xfrm rot="5400000">
+                      <a:off x="0" y="0"/>
+                      <a:ext cx="7780972" cy="4376797"/>
+                    </a:xfrm>
+                    <a:prstGeom prst="rect">
+                      <a:avLst/>
+                    </a:prstGeom>
+                  </pic:spPr>
+                </pic:pic>
+              </a:graphicData>
+            </a:graphic>
+          </wp:inline>
+        </w:drawing>
+      </w:r>
+    </w:p>
     <w:sectPr>
       <w:pgSz w:w="12240" w:h="15840"/>
       <w:pgMar w:top="1440" w:right="1440" w:bottom="1440" w:left="1440" w:header="720" w:footer="720" w:gutter="0"/>
@@ -1720,8 +3739,356 @@
       </w:rPr>
     </w:lvl>
   </w:abstractNum>
+  <w:abstractNum w:abstractNumId="1" w15:restartNumberingAfterBreak="0">
+    <w:nsid w:val="32133102"/>
+    <w:multiLevelType w:val="hybridMultilevel"/>
+    <w:tmpl w:val="303486C6"/>
+    <w:lvl w:ilvl="0" w:tplc="04090001">
+      <w:start w:val="1"/>
+      <w:numFmt w:val="bullet"/>
+      <w:lvlText w:val=""/>
+      <w:lvlJc w:val="left"/>
+      <w:pPr>
+        <w:ind w:left="720" w:hanging="360"/>
+      </w:pPr>
+      <w:rPr>
+        <w:rFonts w:ascii="Symbol" w:hAnsi="Symbol" w:hint="default"/>
+      </w:rPr>
+    </w:lvl>
+    <w:lvl w:ilvl="1" w:tplc="04090003" w:tentative="1">
+      <w:start w:val="1"/>
+      <w:numFmt w:val="bullet"/>
+      <w:lvlText w:val="o"/>
+      <w:lvlJc w:val="left"/>
+      <w:pPr>
+        <w:ind w:left="1440" w:hanging="360"/>
+      </w:pPr>
+      <w:rPr>
+        <w:rFonts w:ascii="Courier New" w:hAnsi="Courier New" w:cs="Courier New" w:hint="default"/>
+      </w:rPr>
+    </w:lvl>
+    <w:lvl w:ilvl="2" w:tplc="04090005" w:tentative="1">
+      <w:start w:val="1"/>
+      <w:numFmt w:val="bullet"/>
+      <w:lvlText w:val=""/>
+      <w:lvlJc w:val="left"/>
+      <w:pPr>
+        <w:ind w:left="2160" w:hanging="360"/>
+      </w:pPr>
+      <w:rPr>
+        <w:rFonts w:ascii="Wingdings" w:hAnsi="Wingdings" w:hint="default"/>
+      </w:rPr>
+    </w:lvl>
+    <w:lvl w:ilvl="3" w:tplc="04090001" w:tentative="1">
+      <w:start w:val="1"/>
+      <w:numFmt w:val="bullet"/>
+      <w:lvlText w:val=""/>
+      <w:lvlJc w:val="left"/>
+      <w:pPr>
+        <w:ind w:left="2880" w:hanging="360"/>
+      </w:pPr>
+      <w:rPr>
+        <w:rFonts w:ascii="Symbol" w:hAnsi="Symbol" w:hint="default"/>
+      </w:rPr>
+    </w:lvl>
+    <w:lvl w:ilvl="4" w:tplc="04090003" w:tentative="1">
+      <w:start w:val="1"/>
+      <w:numFmt w:val="bullet"/>
+      <w:lvlText w:val="o"/>
+      <w:lvlJc w:val="left"/>
+      <w:pPr>
+        <w:ind w:left="3600" w:hanging="360"/>
+      </w:pPr>
+      <w:rPr>
+        <w:rFonts w:ascii="Courier New" w:hAnsi="Courier New" w:cs="Courier New" w:hint="default"/>
+      </w:rPr>
+    </w:lvl>
+    <w:lvl w:ilvl="5" w:tplc="04090005" w:tentative="1">
+      <w:start w:val="1"/>
+      <w:numFmt w:val="bullet"/>
+      <w:lvlText w:val=""/>
+      <w:lvlJc w:val="left"/>
+      <w:pPr>
+        <w:ind w:left="4320" w:hanging="360"/>
+      </w:pPr>
+      <w:rPr>
+        <w:rFonts w:ascii="Wingdings" w:hAnsi="Wingdings" w:hint="default"/>
+      </w:rPr>
+    </w:lvl>
+    <w:lvl w:ilvl="6" w:tplc="04090001" w:tentative="1">
+      <w:start w:val="1"/>
+      <w:numFmt w:val="bullet"/>
+      <w:lvlText w:val=""/>
+      <w:lvlJc w:val="left"/>
+      <w:pPr>
+        <w:ind w:left="5040" w:hanging="360"/>
+      </w:pPr>
+      <w:rPr>
+        <w:rFonts w:ascii="Symbol" w:hAnsi="Symbol" w:hint="default"/>
+      </w:rPr>
+    </w:lvl>
+    <w:lvl w:ilvl="7" w:tplc="04090003" w:tentative="1">
+      <w:start w:val="1"/>
+      <w:numFmt w:val="bullet"/>
+      <w:lvlText w:val="o"/>
+      <w:lvlJc w:val="left"/>
+      <w:pPr>
+        <w:ind w:left="5760" w:hanging="360"/>
+      </w:pPr>
+      <w:rPr>
+        <w:rFonts w:ascii="Courier New" w:hAnsi="Courier New" w:cs="Courier New" w:hint="default"/>
+      </w:rPr>
+    </w:lvl>
+    <w:lvl w:ilvl="8" w:tplc="04090005" w:tentative="1">
+      <w:start w:val="1"/>
+      <w:numFmt w:val="bullet"/>
+      <w:lvlText w:val=""/>
+      <w:lvlJc w:val="left"/>
+      <w:pPr>
+        <w:ind w:left="6480" w:hanging="360"/>
+      </w:pPr>
+      <w:rPr>
+        <w:rFonts w:ascii="Wingdings" w:hAnsi="Wingdings" w:hint="default"/>
+      </w:rPr>
+    </w:lvl>
+  </w:abstractNum>
+  <w:abstractNum w:abstractNumId="2" w15:restartNumberingAfterBreak="0">
+    <w:nsid w:val="35D14254"/>
+    <w:multiLevelType w:val="hybridMultilevel"/>
+    <w:tmpl w:val="A7D885F0"/>
+    <w:lvl w:ilvl="0" w:tplc="04090001">
+      <w:start w:val="1"/>
+      <w:numFmt w:val="bullet"/>
+      <w:lvlText w:val=""/>
+      <w:lvlJc w:val="left"/>
+      <w:pPr>
+        <w:ind w:left="720" w:hanging="360"/>
+      </w:pPr>
+      <w:rPr>
+        <w:rFonts w:ascii="Symbol" w:hAnsi="Symbol" w:hint="default"/>
+      </w:rPr>
+    </w:lvl>
+    <w:lvl w:ilvl="1" w:tplc="04090003" w:tentative="1">
+      <w:start w:val="1"/>
+      <w:numFmt w:val="bullet"/>
+      <w:lvlText w:val="o"/>
+      <w:lvlJc w:val="left"/>
+      <w:pPr>
+        <w:ind w:left="1440" w:hanging="360"/>
+      </w:pPr>
+      <w:rPr>
+        <w:rFonts w:ascii="Courier New" w:hAnsi="Courier New" w:cs="Courier New" w:hint="default"/>
+      </w:rPr>
+    </w:lvl>
+    <w:lvl w:ilvl="2" w:tplc="04090005" w:tentative="1">
+      <w:start w:val="1"/>
+      <w:numFmt w:val="bullet"/>
+      <w:lvlText w:val=""/>
+      <w:lvlJc w:val="left"/>
+      <w:pPr>
+        <w:ind w:left="2160" w:hanging="360"/>
+      </w:pPr>
+      <w:rPr>
+        <w:rFonts w:ascii="Wingdings" w:hAnsi="Wingdings" w:hint="default"/>
+      </w:rPr>
+    </w:lvl>
+    <w:lvl w:ilvl="3" w:tplc="04090001" w:tentative="1">
+      <w:start w:val="1"/>
+      <w:numFmt w:val="bullet"/>
+      <w:lvlText w:val=""/>
+      <w:lvlJc w:val="left"/>
+      <w:pPr>
+        <w:ind w:left="2880" w:hanging="360"/>
+      </w:pPr>
+      <w:rPr>
+        <w:rFonts w:ascii="Symbol" w:hAnsi="Symbol" w:hint="default"/>
+      </w:rPr>
+    </w:lvl>
+    <w:lvl w:ilvl="4" w:tplc="04090003" w:tentative="1">
+      <w:start w:val="1"/>
+      <w:numFmt w:val="bullet"/>
+      <w:lvlText w:val="o"/>
+      <w:lvlJc w:val="left"/>
+      <w:pPr>
+        <w:ind w:left="3600" w:hanging="360"/>
+      </w:pPr>
+      <w:rPr>
+        <w:rFonts w:ascii="Courier New" w:hAnsi="Courier New" w:cs="Courier New" w:hint="default"/>
+      </w:rPr>
+    </w:lvl>
+    <w:lvl w:ilvl="5" w:tplc="04090005" w:tentative="1">
+      <w:start w:val="1"/>
+      <w:numFmt w:val="bullet"/>
+      <w:lvlText w:val=""/>
+      <w:lvlJc w:val="left"/>
+      <w:pPr>
+        <w:ind w:left="4320" w:hanging="360"/>
+      </w:pPr>
+      <w:rPr>
+        <w:rFonts w:ascii="Wingdings" w:hAnsi="Wingdings" w:hint="default"/>
+      </w:rPr>
+    </w:lvl>
+    <w:lvl w:ilvl="6" w:tplc="04090001" w:tentative="1">
+      <w:start w:val="1"/>
+      <w:numFmt w:val="bullet"/>
+      <w:lvlText w:val=""/>
+      <w:lvlJc w:val="left"/>
+      <w:pPr>
+        <w:ind w:left="5040" w:hanging="360"/>
+      </w:pPr>
+      <w:rPr>
+        <w:rFonts w:ascii="Symbol" w:hAnsi="Symbol" w:hint="default"/>
+      </w:rPr>
+    </w:lvl>
+    <w:lvl w:ilvl="7" w:tplc="04090003" w:tentative="1">
+      <w:start w:val="1"/>
+      <w:numFmt w:val="bullet"/>
+      <w:lvlText w:val="o"/>
+      <w:lvlJc w:val="left"/>
+      <w:pPr>
+        <w:ind w:left="5760" w:hanging="360"/>
+      </w:pPr>
+      <w:rPr>
+        <w:rFonts w:ascii="Courier New" w:hAnsi="Courier New" w:cs="Courier New" w:hint="default"/>
+      </w:rPr>
+    </w:lvl>
+    <w:lvl w:ilvl="8" w:tplc="04090005" w:tentative="1">
+      <w:start w:val="1"/>
+      <w:numFmt w:val="bullet"/>
+      <w:lvlText w:val=""/>
+      <w:lvlJc w:val="left"/>
+      <w:pPr>
+        <w:ind w:left="6480" w:hanging="360"/>
+      </w:pPr>
+      <w:rPr>
+        <w:rFonts w:ascii="Wingdings" w:hAnsi="Wingdings" w:hint="default"/>
+      </w:rPr>
+    </w:lvl>
+  </w:abstractNum>
+  <w:abstractNum w:abstractNumId="3" w15:restartNumberingAfterBreak="0">
+    <w:nsid w:val="6D33072A"/>
+    <w:multiLevelType w:val="hybridMultilevel"/>
+    <w:tmpl w:val="FB7C7D32"/>
+    <w:lvl w:ilvl="0" w:tplc="04090001">
+      <w:start w:val="1"/>
+      <w:numFmt w:val="bullet"/>
+      <w:lvlText w:val=""/>
+      <w:lvlJc w:val="left"/>
+      <w:pPr>
+        <w:ind w:left="720" w:hanging="360"/>
+      </w:pPr>
+      <w:rPr>
+        <w:rFonts w:ascii="Symbol" w:hAnsi="Symbol" w:hint="default"/>
+      </w:rPr>
+    </w:lvl>
+    <w:lvl w:ilvl="1" w:tplc="04090003">
+      <w:start w:val="1"/>
+      <w:numFmt w:val="bullet"/>
+      <w:lvlText w:val="o"/>
+      <w:lvlJc w:val="left"/>
+      <w:pPr>
+        <w:ind w:left="1440" w:hanging="360"/>
+      </w:pPr>
+      <w:rPr>
+        <w:rFonts w:ascii="Courier New" w:hAnsi="Courier New" w:cs="Courier New" w:hint="default"/>
+      </w:rPr>
+    </w:lvl>
+    <w:lvl w:ilvl="2" w:tplc="04090005" w:tentative="1">
+      <w:start w:val="1"/>
+      <w:numFmt w:val="bullet"/>
+      <w:lvlText w:val=""/>
+      <w:lvlJc w:val="left"/>
+      <w:pPr>
+        <w:ind w:left="2160" w:hanging="360"/>
+      </w:pPr>
+      <w:rPr>
+        <w:rFonts w:ascii="Wingdings" w:hAnsi="Wingdings" w:hint="default"/>
+      </w:rPr>
+    </w:lvl>
+    <w:lvl w:ilvl="3" w:tplc="04090001" w:tentative="1">
+      <w:start w:val="1"/>
+      <w:numFmt w:val="bullet"/>
+      <w:lvlText w:val=""/>
+      <w:lvlJc w:val="left"/>
+      <w:pPr>
+        <w:ind w:left="2880" w:hanging="360"/>
+      </w:pPr>
+      <w:rPr>
+        <w:rFonts w:ascii="Symbol" w:hAnsi="Symbol" w:hint="default"/>
+      </w:rPr>
+    </w:lvl>
+    <w:lvl w:ilvl="4" w:tplc="04090003" w:tentative="1">
+      <w:start w:val="1"/>
+      <w:numFmt w:val="bullet"/>
+      <w:lvlText w:val="o"/>
+      <w:lvlJc w:val="left"/>
+      <w:pPr>
+        <w:ind w:left="3600" w:hanging="360"/>
+      </w:pPr>
+      <w:rPr>
+        <w:rFonts w:ascii="Courier New" w:hAnsi="Courier New" w:cs="Courier New" w:hint="default"/>
+      </w:rPr>
+    </w:lvl>
+    <w:lvl w:ilvl="5" w:tplc="04090005" w:tentative="1">
+      <w:start w:val="1"/>
+      <w:numFmt w:val="bullet"/>
+      <w:lvlText w:val=""/>
+      <w:lvlJc w:val="left"/>
+      <w:pPr>
+        <w:ind w:left="4320" w:hanging="360"/>
+      </w:pPr>
+      <w:rPr>
+        <w:rFonts w:ascii="Wingdings" w:hAnsi="Wingdings" w:hint="default"/>
+      </w:rPr>
+    </w:lvl>
+    <w:lvl w:ilvl="6" w:tplc="04090001" w:tentative="1">
+      <w:start w:val="1"/>
+      <w:numFmt w:val="bullet"/>
+      <w:lvlText w:val=""/>
+      <w:lvlJc w:val="left"/>
+      <w:pPr>
+        <w:ind w:left="5040" w:hanging="360"/>
+      </w:pPr>
+      <w:rPr>
+        <w:rFonts w:ascii="Symbol" w:hAnsi="Symbol" w:hint="default"/>
+      </w:rPr>
+    </w:lvl>
+    <w:lvl w:ilvl="7" w:tplc="04090003" w:tentative="1">
+      <w:start w:val="1"/>
+      <w:numFmt w:val="bullet"/>
+      <w:lvlText w:val="o"/>
+      <w:lvlJc w:val="left"/>
+      <w:pPr>
+        <w:ind w:left="5760" w:hanging="360"/>
+      </w:pPr>
+      <w:rPr>
+        <w:rFonts w:ascii="Courier New" w:hAnsi="Courier New" w:cs="Courier New" w:hint="default"/>
+      </w:rPr>
+    </w:lvl>
+    <w:lvl w:ilvl="8" w:tplc="04090005" w:tentative="1">
+      <w:start w:val="1"/>
+      <w:numFmt w:val="bullet"/>
+      <w:lvlText w:val=""/>
+      <w:lvlJc w:val="left"/>
+      <w:pPr>
+        <w:ind w:left="6480" w:hanging="360"/>
+      </w:pPr>
+      <w:rPr>
+        <w:rFonts w:ascii="Wingdings" w:hAnsi="Wingdings" w:hint="default"/>
+      </w:rPr>
+    </w:lvl>
+  </w:abstractNum>
   <w:num w:numId="1">
     <w:abstractNumId w:val="0"/>
+  </w:num>
+  <w:num w:numId="2">
+    <w:abstractNumId w:val="3"/>
+  </w:num>
+  <w:num w:numId="3">
+    <w:abstractNumId w:val="2"/>
+  </w:num>
+  <w:num w:numId="4">
+    <w:abstractNumId w:val="1"/>
   </w:num>
 </w:numbering>
 </file>
@@ -2169,6 +4536,17 @@
     <w:basedOn w:val="DefaultParagraphFont"/>
     <w:rsid w:val="00C14655"/>
   </w:style>
+  <w:style w:type="paragraph" w:styleId="ListParagraph">
+    <w:name w:val="List Paragraph"/>
+    <w:basedOn w:val="Normal"/>
+    <w:uiPriority w:val="34"/>
+    <w:qFormat/>
+    <w:rsid w:val="00147B79"/>
+    <w:pPr>
+      <w:ind w:left="720"/>
+      <w:contextualSpacing/>
+    </w:pPr>
+  </w:style>
 </w:styles>
 </file>
 

</xml_diff>